<commit_message>
feat: outra pequena altercao nos docs de teste
</commit_message>
<xml_diff>
--- a/docs/Teste/Template Plano de Testes-Vrs-1.0.docx
+++ b/docs/Teste/Template Plano de Testes-Vrs-1.0.docx
@@ -81,6 +81,7 @@
           <w:szCs w:val="40"/>
         </w:rPr>
       </w:pPr>
+      <w:proofErr w:type="spellStart"/>
       <w:r>
         <w:rPr>
           <w:rFonts w:ascii="Arial" w:hAnsi="Arial" w:cs="Arial"/>
@@ -91,6 +92,7 @@
         </w:rPr>
         <w:t>PsychoMeet</w:t>
       </w:r>
+      <w:proofErr w:type="spellEnd"/>
       <w:r>
         <w:rPr>
           <w:rFonts w:ascii="Arial" w:hAnsi="Arial" w:cs="Arial"/>
@@ -467,12 +469,14 @@
               <w:color w:val="auto"/>
             </w:rPr>
           </w:pPr>
+          <w:proofErr w:type="spellStart"/>
           <w:r>
             <w:rPr>
               <w:color w:val="auto"/>
             </w:rPr>
             <w:t>Sumário</w:t>
           </w:r>
+          <w:proofErr w:type="spellEnd"/>
         </w:p>
         <w:p>
           <w:pPr>
@@ -504,7 +508,7 @@
           <w:r>
             <w:fldChar w:fldCharType="separate"/>
           </w:r>
-          <w:hyperlink w:anchor="_Toc182751802" w:history="1">
+          <w:hyperlink w:anchor="_Toc182779884" w:history="1">
             <w:r>
               <w:rPr>
                 <w:rStyle w:val="Hyperlink"/>
@@ -531,7 +535,7 @@
                 <w:noProof/>
                 <w:webHidden/>
               </w:rPr>
-              <w:instrText xml:space="preserve"> PAGEREF _Toc182751802 \h </w:instrText>
+              <w:instrText xml:space="preserve"> PAGEREF _Toc182779884 \h </w:instrText>
             </w:r>
             <w:r>
               <w:rPr>
@@ -551,7 +555,7 @@
                 <w:noProof/>
                 <w:webHidden/>
               </w:rPr>
-              <w:t>4</w:t>
+              <w:t>3</w:t>
             </w:r>
             <w:r>
               <w:rPr>
@@ -576,7 +580,7 @@
               <w14:ligatures w14:val="standardContextual"/>
             </w:rPr>
           </w:pPr>
-          <w:hyperlink w:anchor="_Toc182751803" w:history="1">
+          <w:hyperlink w:anchor="_Toc182779885" w:history="1">
             <w:r>
               <w:rPr>
                 <w:rStyle w:val="Hyperlink"/>
@@ -603,7 +607,7 @@
                 <w:noProof/>
                 <w:webHidden/>
               </w:rPr>
-              <w:instrText xml:space="preserve"> PAGEREF _Toc182751803 \h </w:instrText>
+              <w:instrText xml:space="preserve"> PAGEREF _Toc182779885 \h </w:instrText>
             </w:r>
             <w:r>
               <w:rPr>
@@ -648,7 +652,7 @@
               <w14:ligatures w14:val="standardContextual"/>
             </w:rPr>
           </w:pPr>
-          <w:hyperlink w:anchor="_Toc182751804" w:history="1">
+          <w:hyperlink w:anchor="_Toc182779886" w:history="1">
             <w:r>
               <w:rPr>
                 <w:rStyle w:val="Hyperlink"/>
@@ -675,7 +679,7 @@
                 <w:noProof/>
                 <w:webHidden/>
               </w:rPr>
-              <w:instrText xml:space="preserve"> PAGEREF _Toc182751804 \h </w:instrText>
+              <w:instrText xml:space="preserve"> PAGEREF _Toc182779886 \h </w:instrText>
             </w:r>
             <w:r>
               <w:rPr>
@@ -695,7 +699,7 @@
                 <w:noProof/>
                 <w:webHidden/>
               </w:rPr>
-              <w:t>7</w:t>
+              <w:t>6</w:t>
             </w:r>
             <w:r>
               <w:rPr>
@@ -720,7 +724,7 @@
               <w14:ligatures w14:val="standardContextual"/>
             </w:rPr>
           </w:pPr>
-          <w:hyperlink w:anchor="_Toc182751805" w:history="1">
+          <w:hyperlink w:anchor="_Toc182779887" w:history="1">
             <w:r>
               <w:rPr>
                 <w:rStyle w:val="Hyperlink"/>
@@ -747,7 +751,7 @@
                 <w:noProof/>
                 <w:webHidden/>
               </w:rPr>
-              <w:instrText xml:space="preserve"> PAGEREF _Toc182751805 \h </w:instrText>
+              <w:instrText xml:space="preserve"> PAGEREF _Toc182779887 \h </w:instrText>
             </w:r>
             <w:r>
               <w:rPr>
@@ -767,7 +771,7 @@
                 <w:noProof/>
                 <w:webHidden/>
               </w:rPr>
-              <w:t>9</w:t>
+              <w:t>8</w:t>
             </w:r>
             <w:r>
               <w:rPr>
@@ -792,7 +796,7 @@
               <w14:ligatures w14:val="standardContextual"/>
             </w:rPr>
           </w:pPr>
-          <w:hyperlink w:anchor="_Toc182751806" w:history="1">
+          <w:hyperlink w:anchor="_Toc182779888" w:history="1">
             <w:r>
               <w:rPr>
                 <w:rStyle w:val="Hyperlink"/>
@@ -819,7 +823,7 @@
                 <w:noProof/>
                 <w:webHidden/>
               </w:rPr>
-              <w:instrText xml:space="preserve"> PAGEREF _Toc182751806 \h </w:instrText>
+              <w:instrText xml:space="preserve"> PAGEREF _Toc182779888 \h </w:instrText>
             </w:r>
             <w:r>
               <w:rPr>
@@ -864,7 +868,7 @@
               <w14:ligatures w14:val="standardContextual"/>
             </w:rPr>
           </w:pPr>
-          <w:hyperlink w:anchor="_Toc182751807" w:history="1">
+          <w:hyperlink w:anchor="_Toc182779889" w:history="1">
             <w:r>
               <w:rPr>
                 <w:rStyle w:val="Hyperlink"/>
@@ -891,7 +895,7 @@
                 <w:noProof/>
                 <w:webHidden/>
               </w:rPr>
-              <w:instrText xml:space="preserve"> PAGEREF _Toc182751807 \h </w:instrText>
+              <w:instrText xml:space="preserve"> PAGEREF _Toc182779889 \h </w:instrText>
             </w:r>
             <w:r>
               <w:rPr>
@@ -911,7 +915,7 @@
                 <w:noProof/>
                 <w:webHidden/>
               </w:rPr>
-              <w:t>10</w:t>
+              <w:t>9</w:t>
             </w:r>
             <w:r>
               <w:rPr>
@@ -936,13 +940,13 @@
               <w14:ligatures w14:val="standardContextual"/>
             </w:rPr>
           </w:pPr>
-          <w:hyperlink w:anchor="_Toc182751808" w:history="1">
+          <w:hyperlink w:anchor="_Toc182779890" w:history="1">
             <w:r>
               <w:rPr>
                 <w:rStyle w:val="Hyperlink"/>
                 <w:noProof/>
               </w:rPr>
-              <w:t>4.1 - Ambiente de teste - Software e Hardware</w:t>
+              <w:t>5 – Casos de Teste</w:t>
             </w:r>
             <w:r>
               <w:rPr>
@@ -963,7 +967,7 @@
                 <w:noProof/>
                 <w:webHidden/>
               </w:rPr>
-              <w:instrText xml:space="preserve"> PAGEREF _Toc182751808 \h </w:instrText>
+              <w:instrText xml:space="preserve"> PAGEREF _Toc182779890 \h </w:instrText>
             </w:r>
             <w:r>
               <w:rPr>
@@ -1008,13 +1012,13 @@
               <w14:ligatures w14:val="standardContextual"/>
             </w:rPr>
           </w:pPr>
-          <w:hyperlink w:anchor="_Toc182751809" w:history="1">
+          <w:hyperlink w:anchor="_Toc182779891" w:history="1">
             <w:r>
               <w:rPr>
                 <w:rStyle w:val="Hyperlink"/>
                 <w:noProof/>
               </w:rPr>
-              <w:t>4.2 - Ferramenta de teste</w:t>
+              <w:t>6 - Cronograma</w:t>
             </w:r>
             <w:r>
               <w:rPr>
@@ -1035,151 +1039,7 @@
                 <w:noProof/>
                 <w:webHidden/>
               </w:rPr>
-              <w:instrText xml:space="preserve"> PAGEREF _Toc182751809 \h </w:instrText>
-            </w:r>
-            <w:r>
-              <w:rPr>
-                <w:noProof/>
-                <w:webHidden/>
-              </w:rPr>
-            </w:r>
-            <w:r>
-              <w:rPr>
-                <w:noProof/>
-                <w:webHidden/>
-              </w:rPr>
-              <w:fldChar w:fldCharType="separate"/>
-            </w:r>
-            <w:r>
-              <w:rPr>
-                <w:noProof/>
-                <w:webHidden/>
-              </w:rPr>
-              <w:t>10</w:t>
-            </w:r>
-            <w:r>
-              <w:rPr>
-                <w:noProof/>
-                <w:webHidden/>
-              </w:rPr>
-              <w:fldChar w:fldCharType="end"/>
-            </w:r>
-          </w:hyperlink>
-        </w:p>
-        <w:p>
-          <w:pPr>
-            <w:pStyle w:val="Sumrio3"/>
-            <w:tabs>
-              <w:tab w:val="right" w:leader="dot" w:pos="10621"/>
-            </w:tabs>
-            <w:rPr>
-              <w:rFonts w:eastAsiaTheme="minorEastAsia"/>
-              <w:noProof/>
-              <w:kern w:val="2"/>
-              <w:lang w:eastAsia="pt-BR"/>
-              <w14:ligatures w14:val="standardContextual"/>
-            </w:rPr>
-          </w:pPr>
-          <w:hyperlink w:anchor="_Toc182751810" w:history="1">
-            <w:r>
-              <w:rPr>
-                <w:rStyle w:val="Hyperlink"/>
-                <w:noProof/>
-              </w:rPr>
-              <w:t>5 – Casos de Teste</w:t>
-            </w:r>
-            <w:r>
-              <w:rPr>
-                <w:noProof/>
-                <w:webHidden/>
-              </w:rPr>
-              <w:tab/>
-            </w:r>
-            <w:r>
-              <w:rPr>
-                <w:noProof/>
-                <w:webHidden/>
-              </w:rPr>
-              <w:fldChar w:fldCharType="begin"/>
-            </w:r>
-            <w:r>
-              <w:rPr>
-                <w:noProof/>
-                <w:webHidden/>
-              </w:rPr>
-              <w:instrText xml:space="preserve"> PAGEREF _Toc182751810 \h </w:instrText>
-            </w:r>
-            <w:r>
-              <w:rPr>
-                <w:noProof/>
-                <w:webHidden/>
-              </w:rPr>
-            </w:r>
-            <w:r>
-              <w:rPr>
-                <w:noProof/>
-                <w:webHidden/>
-              </w:rPr>
-              <w:fldChar w:fldCharType="separate"/>
-            </w:r>
-            <w:r>
-              <w:rPr>
-                <w:noProof/>
-                <w:webHidden/>
-              </w:rPr>
-              <w:t>10</w:t>
-            </w:r>
-            <w:r>
-              <w:rPr>
-                <w:noProof/>
-                <w:webHidden/>
-              </w:rPr>
-              <w:fldChar w:fldCharType="end"/>
-            </w:r>
-          </w:hyperlink>
-        </w:p>
-        <w:p>
-          <w:pPr>
-            <w:pStyle w:val="Sumrio3"/>
-            <w:tabs>
-              <w:tab w:val="right" w:leader="dot" w:pos="10621"/>
-            </w:tabs>
-            <w:rPr>
-              <w:rFonts w:eastAsiaTheme="minorEastAsia"/>
-              <w:noProof/>
-              <w:kern w:val="2"/>
-              <w:lang w:eastAsia="pt-BR"/>
-              <w14:ligatures w14:val="standardContextual"/>
-            </w:rPr>
-          </w:pPr>
-          <w:hyperlink w:anchor="_Toc182751811" w:history="1">
-            <w:r>
-              <w:rPr>
-                <w:rStyle w:val="Hyperlink"/>
-                <w:noProof/>
-              </w:rPr>
-              <w:t>6 - Cronograma</w:t>
-            </w:r>
-            <w:r>
-              <w:rPr>
-                <w:noProof/>
-                <w:webHidden/>
-              </w:rPr>
-              <w:tab/>
-            </w:r>
-            <w:r>
-              <w:rPr>
-                <w:noProof/>
-                <w:webHidden/>
-              </w:rPr>
-              <w:fldChar w:fldCharType="begin"/>
-            </w:r>
-            <w:r>
-              <w:rPr>
-                <w:noProof/>
-                <w:webHidden/>
-              </w:rPr>
-              <w:instrText xml:space="preserve"> PAGEREF _Toc182751811 \h </w:instrText>
+              <w:instrText xml:space="preserve"> PAGEREF _Toc182779891 \h </w:instrText>
             </w:r>
             <w:r>
               <w:rPr>
@@ -1948,28 +1808,29 @@
       <w:pPr>
         <w:pStyle w:val="Ttulo3"/>
       </w:pPr>
-      <w:bookmarkStart w:id="0" w:name="_Toc182751802"/>
-      <w:r>
+      <w:bookmarkStart w:id="0" w:name="_Toc182779884"/>
+      <w:r>
+        <w:t>1 - Introdução</w:t>
+      </w:r>
+      <w:bookmarkEnd w:id="0"/>
+    </w:p>
+    <w:p>
+      <w:pPr>
+        <w:spacing w:before="100" w:beforeAutospacing="1" w:after="100" w:afterAutospacing="1" w:line="240" w:lineRule="auto"/>
+        <w:rPr>
+          <w:rFonts w:ascii="Arial" w:eastAsia="Times New Roman" w:hAnsi="Arial" w:cs="Arial"/>
+          <w:lang w:eastAsia="pt-BR"/>
+        </w:rPr>
+      </w:pPr>
+      <w:r>
+        <w:rPr>
+          <w:rFonts w:ascii="Arial" w:eastAsia="Times New Roman" w:hAnsi="Arial" w:cs="Arial"/>
+          <w:lang w:eastAsia="pt-BR"/>
+        </w:rPr>
         <w:lastRenderedPageBreak/>
-        <w:t>1 - Introdução</w:t>
-      </w:r>
-      <w:bookmarkEnd w:id="0"/>
-    </w:p>
-    <w:p>
-      <w:pPr>
-        <w:spacing w:before="100" w:beforeAutospacing="1" w:after="100" w:afterAutospacing="1" w:line="240" w:lineRule="auto"/>
-        <w:rPr>
-          <w:rFonts w:ascii="Arial" w:eastAsia="Times New Roman" w:hAnsi="Arial" w:cs="Arial"/>
-          <w:lang w:eastAsia="pt-BR"/>
-        </w:rPr>
-      </w:pPr>
-      <w:r>
-        <w:rPr>
-          <w:rFonts w:ascii="Arial" w:eastAsia="Times New Roman" w:hAnsi="Arial" w:cs="Arial"/>
-          <w:lang w:eastAsia="pt-BR"/>
-        </w:rPr>
         <w:t xml:space="preserve">Este documento apresenta um plano abrangente de testes para o sistema </w:t>
       </w:r>
+      <w:proofErr w:type="spellStart"/>
       <w:r>
         <w:rPr>
           <w:rFonts w:ascii="Arial" w:eastAsia="Times New Roman" w:hAnsi="Arial" w:cs="Arial"/>
@@ -1979,6 +1840,7 @@
         </w:rPr>
         <w:t>PsychoMeet</w:t>
       </w:r>
+      <w:proofErr w:type="spellEnd"/>
       <w:r>
         <w:rPr>
           <w:rFonts w:ascii="Arial" w:eastAsia="Times New Roman" w:hAnsi="Arial" w:cs="Arial"/>
@@ -2023,6 +1885,7 @@
         </w:rPr>
         <w:t xml:space="preserve">O </w:t>
       </w:r>
+      <w:proofErr w:type="spellStart"/>
       <w:r>
         <w:rPr>
           <w:rFonts w:ascii="Arial" w:eastAsia="Times New Roman" w:hAnsi="Arial" w:cs="Arial"/>
@@ -2032,6 +1895,7 @@
         </w:rPr>
         <w:t>PsychoMeet</w:t>
       </w:r>
+      <w:proofErr w:type="spellEnd"/>
       <w:r>
         <w:rPr>
           <w:rFonts w:ascii="Arial" w:eastAsia="Times New Roman" w:hAnsi="Arial" w:cs="Arial"/>
@@ -2185,7 +2049,23 @@
           <w:rFonts w:ascii="Arial" w:eastAsia="Times New Roman" w:hAnsi="Arial" w:cs="Arial"/>
           <w:lang w:eastAsia="pt-BR"/>
         </w:rPr>
-        <w:t xml:space="preserve"> no backend e no </w:t>
+        <w:t xml:space="preserve"> no </w:t>
+      </w:r>
+      <w:proofErr w:type="spellStart"/>
+      <w:r>
+        <w:rPr>
+          <w:rFonts w:ascii="Arial" w:eastAsia="Times New Roman" w:hAnsi="Arial" w:cs="Arial"/>
+          <w:lang w:eastAsia="pt-BR"/>
+        </w:rPr>
+        <w:t>backend</w:t>
+      </w:r>
+      <w:proofErr w:type="spellEnd"/>
+      <w:r>
+        <w:rPr>
+          <w:rFonts w:ascii="Arial" w:eastAsia="Times New Roman" w:hAnsi="Arial" w:cs="Arial"/>
+          <w:lang w:eastAsia="pt-BR"/>
+        </w:rPr>
+        <w:t xml:space="preserve"> e no </w:t>
       </w:r>
       <w:r>
         <w:rPr>
@@ -2201,7 +2081,23 @@
           <w:rFonts w:ascii="Arial" w:eastAsia="Times New Roman" w:hAnsi="Arial" w:cs="Arial"/>
           <w:lang w:eastAsia="pt-BR"/>
         </w:rPr>
-        <w:t xml:space="preserve"> no frontend. Os componentes principais a serem testados incluem:</w:t>
+        <w:t xml:space="preserve"> no </w:t>
+      </w:r>
+      <w:proofErr w:type="spellStart"/>
+      <w:r>
+        <w:rPr>
+          <w:rFonts w:ascii="Arial" w:eastAsia="Times New Roman" w:hAnsi="Arial" w:cs="Arial"/>
+          <w:lang w:eastAsia="pt-BR"/>
+        </w:rPr>
+        <w:t>frontend</w:t>
+      </w:r>
+      <w:proofErr w:type="spellEnd"/>
+      <w:r>
+        <w:rPr>
+          <w:rFonts w:ascii="Arial" w:eastAsia="Times New Roman" w:hAnsi="Arial" w:cs="Arial"/>
+          <w:lang w:eastAsia="pt-BR"/>
+        </w:rPr>
+        <w:t>. Os componentes principais a serem testados incluem:</w:t>
       </w:r>
     </w:p>
     <w:p>
@@ -2221,7 +2117,39 @@
           <w:rFonts w:ascii="Arial" w:eastAsia="Times New Roman" w:hAnsi="Arial" w:cs="Arial"/>
           <w:lang w:eastAsia="pt-BR"/>
         </w:rPr>
-        <w:t>Métodos backend: create, delete e update do serviço de gerenciamento de pacientes.</w:t>
+        <w:t xml:space="preserve">Métodos </w:t>
+      </w:r>
+      <w:proofErr w:type="spellStart"/>
+      <w:r>
+        <w:rPr>
+          <w:rFonts w:ascii="Arial" w:eastAsia="Times New Roman" w:hAnsi="Arial" w:cs="Arial"/>
+          <w:lang w:eastAsia="pt-BR"/>
+        </w:rPr>
+        <w:t>backend</w:t>
+      </w:r>
+      <w:proofErr w:type="spellEnd"/>
+      <w:r>
+        <w:rPr>
+          <w:rFonts w:ascii="Arial" w:eastAsia="Times New Roman" w:hAnsi="Arial" w:cs="Arial"/>
+          <w:lang w:eastAsia="pt-BR"/>
+        </w:rPr>
+        <w:t xml:space="preserve">: </w:t>
+      </w:r>
+      <w:proofErr w:type="spellStart"/>
+      <w:r>
+        <w:rPr>
+          <w:rFonts w:ascii="Arial" w:eastAsia="Times New Roman" w:hAnsi="Arial" w:cs="Arial"/>
+          <w:lang w:eastAsia="pt-BR"/>
+        </w:rPr>
+        <w:t>create</w:t>
+      </w:r>
+      <w:proofErr w:type="spellEnd"/>
+      <w:r>
+        <w:rPr>
+          <w:rFonts w:ascii="Arial" w:eastAsia="Times New Roman" w:hAnsi="Arial" w:cs="Arial"/>
+          <w:lang w:eastAsia="pt-BR"/>
+        </w:rPr>
+        <w:t>, delete e update do serviço de gerenciamento de pacientes.</w:t>
       </w:r>
     </w:p>
     <w:p>
@@ -2241,7 +2169,23 @@
           <w:rFonts w:ascii="Arial" w:eastAsia="Times New Roman" w:hAnsi="Arial" w:cs="Arial"/>
           <w:lang w:eastAsia="pt-BR"/>
         </w:rPr>
-        <w:t>Funcionalidades frontend: Fluxo de login e autenticação de usuários.</w:t>
+        <w:t xml:space="preserve">Funcionalidades </w:t>
+      </w:r>
+      <w:proofErr w:type="spellStart"/>
+      <w:r>
+        <w:rPr>
+          <w:rFonts w:ascii="Arial" w:eastAsia="Times New Roman" w:hAnsi="Arial" w:cs="Arial"/>
+          <w:lang w:eastAsia="pt-BR"/>
+        </w:rPr>
+        <w:t>frontend</w:t>
+      </w:r>
+      <w:proofErr w:type="spellEnd"/>
+      <w:r>
+        <w:rPr>
+          <w:rFonts w:ascii="Arial" w:eastAsia="Times New Roman" w:hAnsi="Arial" w:cs="Arial"/>
+          <w:lang w:eastAsia="pt-BR"/>
+        </w:rPr>
+        <w:t>: Fluxo de login e autenticação de usuários.</w:t>
       </w:r>
     </w:p>
     <w:p>
@@ -2515,7 +2459,27 @@
           <w:bCs/>
           <w:lang w:eastAsia="pt-BR"/>
         </w:rPr>
-        <w:t>Testes Unitários (Backend)</w:t>
+        <w:t>Testes Unitários (</w:t>
+      </w:r>
+      <w:proofErr w:type="spellStart"/>
+      <w:r>
+        <w:rPr>
+          <w:rFonts w:ascii="Arial" w:eastAsia="Times New Roman" w:hAnsi="Arial" w:cs="Arial"/>
+          <w:b/>
+          <w:bCs/>
+          <w:lang w:eastAsia="pt-BR"/>
+        </w:rPr>
+        <w:t>Backend</w:t>
+      </w:r>
+      <w:proofErr w:type="spellEnd"/>
+      <w:r>
+        <w:rPr>
+          <w:rFonts w:ascii="Arial" w:eastAsia="Times New Roman" w:hAnsi="Arial" w:cs="Arial"/>
+          <w:b/>
+          <w:bCs/>
+          <w:lang w:eastAsia="pt-BR"/>
+        </w:rPr>
+        <w:t>)</w:t>
       </w:r>
       <w:r>
         <w:rPr>
@@ -2551,7 +2515,23 @@
           <w:rFonts w:ascii="Arial" w:eastAsia="Times New Roman" w:hAnsi="Arial" w:cs="Arial"/>
           <w:lang w:eastAsia="pt-BR"/>
         </w:rPr>
-        <w:t>: Garantir o funcionamento isolado dos métodos create, delete e update.</w:t>
+        <w:t xml:space="preserve">: Garantir o funcionamento isolado dos métodos </w:t>
+      </w:r>
+      <w:proofErr w:type="spellStart"/>
+      <w:r>
+        <w:rPr>
+          <w:rFonts w:ascii="Arial" w:eastAsia="Times New Roman" w:hAnsi="Arial" w:cs="Arial"/>
+          <w:lang w:eastAsia="pt-BR"/>
+        </w:rPr>
+        <w:t>create</w:t>
+      </w:r>
+      <w:proofErr w:type="spellEnd"/>
+      <w:r>
+        <w:rPr>
+          <w:rFonts w:ascii="Arial" w:eastAsia="Times New Roman" w:hAnsi="Arial" w:cs="Arial"/>
+          <w:lang w:eastAsia="pt-BR"/>
+        </w:rPr>
+        <w:t>, delete e update.</w:t>
       </w:r>
     </w:p>
     <w:p>
@@ -2662,7 +2642,27 @@
           <w:bCs/>
           <w:lang w:eastAsia="pt-BR"/>
         </w:rPr>
-        <w:t>Testes de Integração e E2E (Frontend)</w:t>
+        <w:t>Testes de Integração e E2E (</w:t>
+      </w:r>
+      <w:proofErr w:type="spellStart"/>
+      <w:r>
+        <w:rPr>
+          <w:rFonts w:ascii="Arial" w:eastAsia="Times New Roman" w:hAnsi="Arial" w:cs="Arial"/>
+          <w:b/>
+          <w:bCs/>
+          <w:lang w:eastAsia="pt-BR"/>
+        </w:rPr>
+        <w:t>Frontend</w:t>
+      </w:r>
+      <w:proofErr w:type="spellEnd"/>
+      <w:r>
+        <w:rPr>
+          <w:rFonts w:ascii="Arial" w:eastAsia="Times New Roman" w:hAnsi="Arial" w:cs="Arial"/>
+          <w:b/>
+          <w:bCs/>
+          <w:lang w:eastAsia="pt-BR"/>
+        </w:rPr>
+        <w:t>)</w:t>
       </w:r>
       <w:r>
         <w:rPr>
@@ -2698,7 +2698,23 @@
           <w:rFonts w:ascii="Arial" w:eastAsia="Times New Roman" w:hAnsi="Arial" w:cs="Arial"/>
           <w:lang w:eastAsia="pt-BR"/>
         </w:rPr>
-        <w:t>: Validar o fluxo completo de login, desde a interface até o backend.</w:t>
+        <w:t xml:space="preserve">: Validar o fluxo completo de login, desde a interface até o </w:t>
+      </w:r>
+      <w:proofErr w:type="spellStart"/>
+      <w:r>
+        <w:rPr>
+          <w:rFonts w:ascii="Arial" w:eastAsia="Times New Roman" w:hAnsi="Arial" w:cs="Arial"/>
+          <w:lang w:eastAsia="pt-BR"/>
+        </w:rPr>
+        <w:t>backend</w:t>
+      </w:r>
+      <w:proofErr w:type="spellEnd"/>
+      <w:r>
+        <w:rPr>
+          <w:rFonts w:ascii="Arial" w:eastAsia="Times New Roman" w:hAnsi="Arial" w:cs="Arial"/>
+          <w:lang w:eastAsia="pt-BR"/>
+        </w:rPr>
+        <w:t>.</w:t>
       </w:r>
     </w:p>
     <w:p>
@@ -2747,7 +2763,6 @@
           <w:rFonts w:ascii="Arial" w:eastAsia="Times New Roman" w:hAnsi="Arial" w:cs="Arial"/>
           <w:lang w:eastAsia="pt-BR"/>
         </w:rPr>
-        <w:lastRenderedPageBreak/>
         <w:t>Cenários de sucesso e falha no login.</w:t>
       </w:r>
     </w:p>
@@ -2809,6 +2824,7 @@
           <w:bCs/>
           <w:lang w:eastAsia="pt-BR"/>
         </w:rPr>
+        <w:lastRenderedPageBreak/>
         <w:t>Recursos Necessários e Estimativa de Esforço</w:t>
       </w:r>
     </w:p>
@@ -2853,6 +2869,7 @@
           <w:lang w:eastAsia="pt-BR"/>
         </w:rPr>
       </w:pPr>
+      <w:proofErr w:type="spellStart"/>
       <w:r>
         <w:rPr>
           <w:rFonts w:ascii="Arial" w:eastAsia="Times New Roman" w:hAnsi="Arial" w:cs="Arial"/>
@@ -2862,6 +2879,7 @@
         </w:rPr>
         <w:t>Backend</w:t>
       </w:r>
+      <w:proofErr w:type="spellEnd"/>
       <w:r>
         <w:rPr>
           <w:rFonts w:ascii="Arial" w:eastAsia="Times New Roman" w:hAnsi="Arial" w:cs="Arial"/>
@@ -2882,6 +2900,7 @@
           <w:lang w:eastAsia="pt-BR"/>
         </w:rPr>
       </w:pPr>
+      <w:proofErr w:type="spellStart"/>
       <w:r>
         <w:rPr>
           <w:rFonts w:ascii="Arial" w:eastAsia="Times New Roman" w:hAnsi="Arial" w:cs="Arial"/>
@@ -2891,6 +2910,7 @@
         </w:rPr>
         <w:t>Frontend</w:t>
       </w:r>
+      <w:proofErr w:type="spellEnd"/>
       <w:r>
         <w:rPr>
           <w:rFonts w:ascii="Arial" w:eastAsia="Times New Roman" w:hAnsi="Arial" w:cs="Arial"/>
@@ -2940,12 +2960,53 @@
           <w:lang w:eastAsia="pt-BR"/>
         </w:rPr>
       </w:pPr>
-      <w:r>
-        <w:rPr>
-          <w:rFonts w:ascii="Arial" w:eastAsia="Times New Roman" w:hAnsi="Arial" w:cs="Arial"/>
-          <w:lang w:eastAsia="pt-BR"/>
-        </w:rPr>
-        <w:t>JUnit e Mockito para testes unitários no backend.</w:t>
+      <w:proofErr w:type="spellStart"/>
+      <w:r>
+        <w:rPr>
+          <w:rFonts w:ascii="Arial" w:eastAsia="Times New Roman" w:hAnsi="Arial" w:cs="Arial"/>
+          <w:lang w:eastAsia="pt-BR"/>
+        </w:rPr>
+        <w:t>JUnit</w:t>
+      </w:r>
+      <w:proofErr w:type="spellEnd"/>
+      <w:r>
+        <w:rPr>
+          <w:rFonts w:ascii="Arial" w:eastAsia="Times New Roman" w:hAnsi="Arial" w:cs="Arial"/>
+          <w:lang w:eastAsia="pt-BR"/>
+        </w:rPr>
+        <w:t xml:space="preserve"> e </w:t>
+      </w:r>
+      <w:proofErr w:type="spellStart"/>
+      <w:r>
+        <w:rPr>
+          <w:rFonts w:ascii="Arial" w:eastAsia="Times New Roman" w:hAnsi="Arial" w:cs="Arial"/>
+          <w:lang w:eastAsia="pt-BR"/>
+        </w:rPr>
+        <w:t>Mockito</w:t>
+      </w:r>
+      <w:proofErr w:type="spellEnd"/>
+      <w:r>
+        <w:rPr>
+          <w:rFonts w:ascii="Arial" w:eastAsia="Times New Roman" w:hAnsi="Arial" w:cs="Arial"/>
+          <w:lang w:eastAsia="pt-BR"/>
+        </w:rPr>
+        <w:t xml:space="preserve"> para testes unitários no </w:t>
+      </w:r>
+      <w:proofErr w:type="spellStart"/>
+      <w:r>
+        <w:rPr>
+          <w:rFonts w:ascii="Arial" w:eastAsia="Times New Roman" w:hAnsi="Arial" w:cs="Arial"/>
+          <w:lang w:eastAsia="pt-BR"/>
+        </w:rPr>
+        <w:t>backend</w:t>
+      </w:r>
+      <w:proofErr w:type="spellEnd"/>
+      <w:r>
+        <w:rPr>
+          <w:rFonts w:ascii="Arial" w:eastAsia="Times New Roman" w:hAnsi="Arial" w:cs="Arial"/>
+          <w:lang w:eastAsia="pt-BR"/>
+        </w:rPr>
+        <w:t>.</w:t>
       </w:r>
     </w:p>
     <w:p>
@@ -2965,7 +3026,39 @@
           <w:rFonts w:ascii="Arial" w:eastAsia="Times New Roman" w:hAnsi="Arial" w:cs="Arial"/>
           <w:lang w:eastAsia="pt-BR"/>
         </w:rPr>
-        <w:t>Cypress ou Playwright para testes E2E no frontend.</w:t>
+        <w:t xml:space="preserve">Cypress ou </w:t>
+      </w:r>
+      <w:proofErr w:type="spellStart"/>
+      <w:r>
+        <w:rPr>
+          <w:rFonts w:ascii="Arial" w:eastAsia="Times New Roman" w:hAnsi="Arial" w:cs="Arial"/>
+          <w:lang w:eastAsia="pt-BR"/>
+        </w:rPr>
+        <w:t>Playwright</w:t>
+      </w:r>
+      <w:proofErr w:type="spellEnd"/>
+      <w:r>
+        <w:rPr>
+          <w:rFonts w:ascii="Arial" w:eastAsia="Times New Roman" w:hAnsi="Arial" w:cs="Arial"/>
+          <w:lang w:eastAsia="pt-BR"/>
+        </w:rPr>
+        <w:t xml:space="preserve"> para testes E2E no </w:t>
+      </w:r>
+      <w:proofErr w:type="spellStart"/>
+      <w:r>
+        <w:rPr>
+          <w:rFonts w:ascii="Arial" w:eastAsia="Times New Roman" w:hAnsi="Arial" w:cs="Arial"/>
+          <w:lang w:eastAsia="pt-BR"/>
+        </w:rPr>
+        <w:t>frontend</w:t>
+      </w:r>
+      <w:proofErr w:type="spellEnd"/>
+      <w:r>
+        <w:rPr>
+          <w:rFonts w:ascii="Arial" w:eastAsia="Times New Roman" w:hAnsi="Arial" w:cs="Arial"/>
+          <w:lang w:eastAsia="pt-BR"/>
+        </w:rPr>
+        <w:t>.</w:t>
       </w:r>
     </w:p>
     <w:p>
@@ -3014,7 +3107,23 @@
           <w:rFonts w:ascii="Arial" w:eastAsia="Times New Roman" w:hAnsi="Arial" w:cs="Arial"/>
           <w:lang w:eastAsia="pt-BR"/>
         </w:rPr>
-        <w:t>Desenvolvedor backend: 5 dias para implementação e ajuste dos testes unitários.</w:t>
+        <w:t xml:space="preserve">Desenvolvedor </w:t>
+      </w:r>
+      <w:proofErr w:type="spellStart"/>
+      <w:r>
+        <w:rPr>
+          <w:rFonts w:ascii="Arial" w:eastAsia="Times New Roman" w:hAnsi="Arial" w:cs="Arial"/>
+          <w:lang w:eastAsia="pt-BR"/>
+        </w:rPr>
+        <w:t>backend</w:t>
+      </w:r>
+      <w:proofErr w:type="spellEnd"/>
+      <w:r>
+        <w:rPr>
+          <w:rFonts w:ascii="Arial" w:eastAsia="Times New Roman" w:hAnsi="Arial" w:cs="Arial"/>
+          <w:lang w:eastAsia="pt-BR"/>
+        </w:rPr>
+        <w:t>: 5 dias para implementação e ajuste dos testes unitários.</w:t>
       </w:r>
     </w:p>
     <w:p>
@@ -3034,7 +3143,23 @@
           <w:rFonts w:ascii="Arial" w:eastAsia="Times New Roman" w:hAnsi="Arial" w:cs="Arial"/>
           <w:lang w:eastAsia="pt-BR"/>
         </w:rPr>
-        <w:t>Desenvolvedor frontend: 7 dias para configuração e execução dos testes E2E.</w:t>
+        <w:t xml:space="preserve">Desenvolvedor </w:t>
+      </w:r>
+      <w:proofErr w:type="spellStart"/>
+      <w:r>
+        <w:rPr>
+          <w:rFonts w:ascii="Arial" w:eastAsia="Times New Roman" w:hAnsi="Arial" w:cs="Arial"/>
+          <w:lang w:eastAsia="pt-BR"/>
+        </w:rPr>
+        <w:t>frontend</w:t>
+      </w:r>
+      <w:proofErr w:type="spellEnd"/>
+      <w:r>
+        <w:rPr>
+          <w:rFonts w:ascii="Arial" w:eastAsia="Times New Roman" w:hAnsi="Arial" w:cs="Arial"/>
+          <w:lang w:eastAsia="pt-BR"/>
+        </w:rPr>
+        <w:t>: 7 dias para configuração e execução dos testes E2E.</w:t>
       </w:r>
     </w:p>
     <w:p>
@@ -3091,7 +3216,23 @@
           <w:rFonts w:ascii="Arial" w:eastAsia="Times New Roman" w:hAnsi="Arial" w:cs="Arial"/>
           <w:lang w:eastAsia="pt-BR"/>
         </w:rPr>
-        <w:t>Relatórios detalhados de cobertura de testes unitários no backend.</w:t>
+        <w:t xml:space="preserve">Relatórios detalhados de cobertura de testes unitários no </w:t>
+      </w:r>
+      <w:proofErr w:type="spellStart"/>
+      <w:r>
+        <w:rPr>
+          <w:rFonts w:ascii="Arial" w:eastAsia="Times New Roman" w:hAnsi="Arial" w:cs="Arial"/>
+          <w:lang w:eastAsia="pt-BR"/>
+        </w:rPr>
+        <w:t>backend</w:t>
+      </w:r>
+      <w:proofErr w:type="spellEnd"/>
+      <w:r>
+        <w:rPr>
+          <w:rFonts w:ascii="Arial" w:eastAsia="Times New Roman" w:hAnsi="Arial" w:cs="Arial"/>
+          <w:lang w:eastAsia="pt-BR"/>
+        </w:rPr>
+        <w:t>.</w:t>
       </w:r>
     </w:p>
     <w:p>
@@ -3170,6 +3311,7 @@
         </w:rPr>
         <w:t xml:space="preserve">O programa sob teste é o sistema </w:t>
       </w:r>
+      <w:proofErr w:type="spellStart"/>
       <w:r>
         <w:rPr>
           <w:rFonts w:ascii="Arial" w:eastAsia="Times New Roman" w:hAnsi="Arial" w:cs="Arial"/>
@@ -3179,19 +3321,52 @@
         </w:rPr>
         <w:t>PsychoMeet</w:t>
       </w:r>
-      <w:r>
-        <w:rPr>
-          <w:rFonts w:ascii="Arial" w:eastAsia="Times New Roman" w:hAnsi="Arial" w:cs="Arial"/>
-          <w:lang w:eastAsia="pt-BR"/>
-        </w:rPr>
-        <w:t>, com foco inicial no módulo de gerenciamento de pacientes (backend) e no fluxo de login (frontend). Este documento serve como base para o planejamento e execução de testes, assegurando a entrega de um sistema robusto e confiável.</w:t>
+      <w:proofErr w:type="spellEnd"/>
+      <w:r>
+        <w:rPr>
+          <w:rFonts w:ascii="Arial" w:eastAsia="Times New Roman" w:hAnsi="Arial" w:cs="Arial"/>
+          <w:lang w:eastAsia="pt-BR"/>
+        </w:rPr>
+        <w:t>, com foco inicial no módulo de gerenciamento de pacientes (</w:t>
+      </w:r>
+      <w:proofErr w:type="spellStart"/>
+      <w:r>
+        <w:rPr>
+          <w:rFonts w:ascii="Arial" w:eastAsia="Times New Roman" w:hAnsi="Arial" w:cs="Arial"/>
+          <w:lang w:eastAsia="pt-BR"/>
+        </w:rPr>
+        <w:t>backend</w:t>
+      </w:r>
+      <w:proofErr w:type="spellEnd"/>
+      <w:r>
+        <w:rPr>
+          <w:rFonts w:ascii="Arial" w:eastAsia="Times New Roman" w:hAnsi="Arial" w:cs="Arial"/>
+          <w:lang w:eastAsia="pt-BR"/>
+        </w:rPr>
+        <w:t>) e no fluxo de login (</w:t>
+      </w:r>
+      <w:proofErr w:type="spellStart"/>
+      <w:r>
+        <w:rPr>
+          <w:rFonts w:ascii="Arial" w:eastAsia="Times New Roman" w:hAnsi="Arial" w:cs="Arial"/>
+          <w:lang w:eastAsia="pt-BR"/>
+        </w:rPr>
+        <w:t>frontend</w:t>
+      </w:r>
+      <w:proofErr w:type="spellEnd"/>
+      <w:r>
+        <w:rPr>
+          <w:rFonts w:ascii="Arial" w:eastAsia="Times New Roman" w:hAnsi="Arial" w:cs="Arial"/>
+          <w:lang w:eastAsia="pt-BR"/>
+        </w:rPr>
+        <w:t>). Este documento serve como base para o planejamento e execução de testes, assegurando a entrega de um sistema robusto e confiável.</w:t>
       </w:r>
     </w:p>
     <w:p>
       <w:pPr>
         <w:pStyle w:val="Ttulo3"/>
       </w:pPr>
-      <w:bookmarkStart w:id="1" w:name="_Toc182751803"/>
+      <w:bookmarkStart w:id="1" w:name="_Toc182779885"/>
       <w:r>
         <w:t>2 - Requisitos a Testar</w:t>
       </w:r>
@@ -3207,7 +3382,21 @@
         <w:rPr>
           <w:rFonts w:ascii="Arial" w:hAnsi="Arial" w:cs="Arial"/>
         </w:rPr>
-        <w:t>Esta seção apresenta os casos de uso e os requisitos não funcionais identificados como objetos de teste ao longo do desenvolvimento do sistema PsychoMeet. Os requisitos foram extraídos diretamente da especificação funcional e não funcional do projeto, subdivididos para melhor organização e clareza. A seguir, são listados os requisitos a serem testados.</w:t>
+        <w:t xml:space="preserve">Esta seção apresenta os casos de uso e os requisitos não funcionais identificados como objetos de teste ao longo do desenvolvimento do sistema </w:t>
+      </w:r>
+      <w:proofErr w:type="spellStart"/>
+      <w:r>
+        <w:rPr>
+          <w:rFonts w:ascii="Arial" w:hAnsi="Arial" w:cs="Arial"/>
+        </w:rPr>
+        <w:t>PsychoMeet</w:t>
+      </w:r>
+      <w:proofErr w:type="spellEnd"/>
+      <w:r>
+        <w:rPr>
+          <w:rFonts w:ascii="Arial" w:hAnsi="Arial" w:cs="Arial"/>
+        </w:rPr>
+        <w:t>. Os requisitos foram extraídos diretamente da especificação funcional e não funcional do projeto, subdivididos para melhor organização e clareza. A seguir, são listados os requisitos a serem testados.</w:t>
       </w:r>
     </w:p>
     <w:p>
@@ -3624,6 +3813,7 @@
         <w:rPr>
           <w:rFonts w:ascii="Arial" w:hAnsi="Arial" w:cs="Arial"/>
         </w:rPr>
+        <w:lastRenderedPageBreak/>
         <w:t>UC1 - Realizar Cadastro: O paciente ou psicólogo deve ser capaz de criar uma conta fornecendo dados obrigatórios, como nome, CPF, e-mail e senha.</w:t>
       </w:r>
     </w:p>
@@ -4224,50 +4414,9 @@
     </w:p>
     <w:p>
       <w:pPr>
-        <w:rPr>
-          <w:rFonts w:ascii="Arial" w:hAnsi="Arial" w:cs="Arial"/>
-          <w:b/>
-          <w:bCs/>
-        </w:rPr>
-      </w:pPr>
-    </w:p>
-    <w:p>
-      <w:pPr>
-        <w:rPr>
-          <w:rFonts w:ascii="Arial" w:hAnsi="Arial" w:cs="Arial"/>
-          <w:b/>
-          <w:bCs/>
-        </w:rPr>
-      </w:pPr>
-    </w:p>
-    <w:p>
-      <w:pPr>
-        <w:rPr>
-          <w:rFonts w:ascii="Arial" w:hAnsi="Arial" w:cs="Arial"/>
-          <w:b/>
-          <w:bCs/>
-        </w:rPr>
-      </w:pPr>
-    </w:p>
-    <w:p>
-      <w:pPr>
-        <w:rPr>
-          <w:rFonts w:ascii="Arial" w:hAnsi="Arial" w:cs="Arial"/>
-          <w:b/>
-          <w:bCs/>
-        </w:rPr>
-      </w:pPr>
-    </w:p>
-    <w:p>
-      <w:pPr>
         <w:pStyle w:val="Ttulo3"/>
       </w:pPr>
-    </w:p>
-    <w:p>
-      <w:pPr>
-        <w:pStyle w:val="Ttulo3"/>
-      </w:pPr>
-      <w:bookmarkStart w:id="2" w:name="_Toc182751804"/>
+      <w:bookmarkStart w:id="2" w:name="_Toc182779886"/>
       <w:r>
         <w:t>3 - Tipos de teste</w:t>
       </w:r>
@@ -4284,7 +4433,21 @@
         <w:rPr>
           <w:rFonts w:ascii="Arial" w:hAnsi="Arial" w:cs="Arial"/>
         </w:rPr>
-        <w:t>Esta seção apresenta os tipos de testes escolhidos para a próxima iteração do projeto PsychoMeet e os testes planejados para iterações futuras. Os testes foram definidos considerando os requisitos funcionais e não funcionais identificados, o tipo da aplicação e os recursos disponíveis. A seguir, detalham-se os testes que serão empregados para garantir a qualidade do sistema.</w:t>
+        <w:t xml:space="preserve">Esta seção apresenta os tipos de testes escolhidos para a próxima iteração do projeto </w:t>
+      </w:r>
+      <w:proofErr w:type="spellStart"/>
+      <w:r>
+        <w:rPr>
+          <w:rFonts w:ascii="Arial" w:hAnsi="Arial" w:cs="Arial"/>
+        </w:rPr>
+        <w:t>PsychoMeet</w:t>
+      </w:r>
+      <w:proofErr w:type="spellEnd"/>
+      <w:r>
+        <w:rPr>
+          <w:rFonts w:ascii="Arial" w:hAnsi="Arial" w:cs="Arial"/>
+        </w:rPr>
+        <w:t xml:space="preserve"> e os testes planejados para iterações futuras. Os testes foram definidos considerando os requisitos funcionais e não funcionais identificados, o tipo da aplicação e os recursos disponíveis. A seguir, detalham-se os testes que serão empregados para garantir a qualidade do sistema.</w:t>
       </w:r>
     </w:p>
     <w:p>
@@ -4330,6 +4493,7 @@
           <w:b/>
           <w:bCs/>
         </w:rPr>
+        <w:lastRenderedPageBreak/>
         <w:t>Teste de Unidade</w:t>
       </w:r>
       <w:r>
@@ -4362,7 +4526,35 @@
         <w:rPr>
           <w:rFonts w:ascii="Arial" w:hAnsi="Arial" w:cs="Arial"/>
         </w:rPr>
-        <w:t>: Testes de unidade serão realizados para validar o correto funcionamento de métodos isolados no backend, como os métodos create, delete e update do serviço de gerenciamento de pacientes.</w:t>
+        <w:t xml:space="preserve">: Testes de unidade serão realizados para validar o correto funcionamento de métodos isolados no </w:t>
+      </w:r>
+      <w:proofErr w:type="spellStart"/>
+      <w:r>
+        <w:rPr>
+          <w:rFonts w:ascii="Arial" w:hAnsi="Arial" w:cs="Arial"/>
+        </w:rPr>
+        <w:t>backend</w:t>
+      </w:r>
+      <w:proofErr w:type="spellEnd"/>
+      <w:r>
+        <w:rPr>
+          <w:rFonts w:ascii="Arial" w:hAnsi="Arial" w:cs="Arial"/>
+        </w:rPr>
+        <w:t xml:space="preserve">, como os métodos </w:t>
+      </w:r>
+      <w:proofErr w:type="spellStart"/>
+      <w:r>
+        <w:rPr>
+          <w:rFonts w:ascii="Arial" w:hAnsi="Arial" w:cs="Arial"/>
+        </w:rPr>
+        <w:t>create</w:t>
+      </w:r>
+      <w:proofErr w:type="spellEnd"/>
+      <w:r>
+        <w:rPr>
+          <w:rFonts w:ascii="Arial" w:hAnsi="Arial" w:cs="Arial"/>
+        </w:rPr>
+        <w:t>, delete e update do serviço de gerenciamento de pacientes.</w:t>
       </w:r>
     </w:p>
     <w:p>
@@ -4414,7 +4606,35 @@
         <w:rPr>
           <w:rFonts w:ascii="Arial" w:hAnsi="Arial" w:cs="Arial"/>
         </w:rPr>
-        <w:t>: JUnit e Mockito para simular dependências e verificar interações.</w:t>
+        <w:t xml:space="preserve">: </w:t>
+      </w:r>
+      <w:proofErr w:type="spellStart"/>
+      <w:r>
+        <w:rPr>
+          <w:rFonts w:ascii="Arial" w:hAnsi="Arial" w:cs="Arial"/>
+        </w:rPr>
+        <w:t>JUnit</w:t>
+      </w:r>
+      <w:proofErr w:type="spellEnd"/>
+      <w:r>
+        <w:rPr>
+          <w:rFonts w:ascii="Arial" w:hAnsi="Arial" w:cs="Arial"/>
+        </w:rPr>
+        <w:t xml:space="preserve"> e </w:t>
+      </w:r>
+      <w:proofErr w:type="spellStart"/>
+      <w:r>
+        <w:rPr>
+          <w:rFonts w:ascii="Arial" w:hAnsi="Arial" w:cs="Arial"/>
+        </w:rPr>
+        <w:t>Mockito</w:t>
+      </w:r>
+      <w:proofErr w:type="spellEnd"/>
+      <w:r>
+        <w:rPr>
+          <w:rFonts w:ascii="Arial" w:hAnsi="Arial" w:cs="Arial"/>
+        </w:rPr>
+        <w:t xml:space="preserve"> para simular dependências e verificar interações.</w:t>
       </w:r>
     </w:p>
     <w:p>
@@ -4466,7 +4686,21 @@
         <w:rPr>
           <w:rFonts w:ascii="Arial" w:hAnsi="Arial" w:cs="Arial"/>
         </w:rPr>
-        <w:t>: Validação do fluxo de login no frontend, verificando a usabilidade e a apresentação de mensagens adequadas para erros e sucessos.</w:t>
+        <w:t xml:space="preserve">: Validação do fluxo de login no </w:t>
+      </w:r>
+      <w:proofErr w:type="spellStart"/>
+      <w:r>
+        <w:rPr>
+          <w:rFonts w:ascii="Arial" w:hAnsi="Arial" w:cs="Arial"/>
+        </w:rPr>
+        <w:t>frontend</w:t>
+      </w:r>
+      <w:proofErr w:type="spellEnd"/>
+      <w:r>
+        <w:rPr>
+          <w:rFonts w:ascii="Arial" w:hAnsi="Arial" w:cs="Arial"/>
+        </w:rPr>
+        <w:t>, verificando a usabilidade e a apresentação de mensagens adequadas para erros e sucessos.</w:t>
       </w:r>
     </w:p>
     <w:p>
@@ -4518,7 +4752,21 @@
         <w:rPr>
           <w:rFonts w:ascii="Arial" w:hAnsi="Arial" w:cs="Arial"/>
         </w:rPr>
-        <w:t>: Cypress ou Playwright para automação de testes E2E.</w:t>
+        <w:t xml:space="preserve">: Cypress ou </w:t>
+      </w:r>
+      <w:proofErr w:type="spellStart"/>
+      <w:r>
+        <w:rPr>
+          <w:rFonts w:ascii="Arial" w:hAnsi="Arial" w:cs="Arial"/>
+        </w:rPr>
+        <w:t>Playwright</w:t>
+      </w:r>
+      <w:proofErr w:type="spellEnd"/>
+      <w:r>
+        <w:rPr>
+          <w:rFonts w:ascii="Arial" w:hAnsi="Arial" w:cs="Arial"/>
+        </w:rPr>
+        <w:t xml:space="preserve"> para automação de testes E2E.</w:t>
       </w:r>
     </w:p>
     <w:p>
@@ -4752,7 +5000,21 @@
         <w:rPr>
           <w:rFonts w:ascii="Arial" w:hAnsi="Arial" w:cs="Arial"/>
         </w:rPr>
-        <w:t>: Apache JMeter ou K6 para simular cargas e medir tempos de resposta.</w:t>
+        <w:t xml:space="preserve">: Apache </w:t>
+      </w:r>
+      <w:proofErr w:type="spellStart"/>
+      <w:r>
+        <w:rPr>
+          <w:rFonts w:ascii="Arial" w:hAnsi="Arial" w:cs="Arial"/>
+        </w:rPr>
+        <w:t>JMeter</w:t>
+      </w:r>
+      <w:proofErr w:type="spellEnd"/>
+      <w:r>
+        <w:rPr>
+          <w:rFonts w:ascii="Arial" w:hAnsi="Arial" w:cs="Arial"/>
+        </w:rPr>
+        <w:t xml:space="preserve"> ou K6 para simular cargas e medir tempos de resposta.</w:t>
       </w:r>
     </w:p>
     <w:p>
@@ -4781,7 +5043,6 @@
           <w:b/>
           <w:bCs/>
         </w:rPr>
-        <w:lastRenderedPageBreak/>
         <w:t>Teste de Carga</w:t>
       </w:r>
       <w:r>
@@ -4866,7 +5127,21 @@
         <w:rPr>
           <w:rFonts w:ascii="Arial" w:hAnsi="Arial" w:cs="Arial"/>
         </w:rPr>
-        <w:t>: Apache JMeter para geração de carga.</w:t>
+        <w:t xml:space="preserve">: Apache </w:t>
+      </w:r>
+      <w:proofErr w:type="spellStart"/>
+      <w:r>
+        <w:rPr>
+          <w:rFonts w:ascii="Arial" w:hAnsi="Arial" w:cs="Arial"/>
+        </w:rPr>
+        <w:t>JMeter</w:t>
+      </w:r>
+      <w:proofErr w:type="spellEnd"/>
+      <w:r>
+        <w:rPr>
+          <w:rFonts w:ascii="Arial" w:hAnsi="Arial" w:cs="Arial"/>
+        </w:rPr>
+        <w:t xml:space="preserve"> para geração de carga.</w:t>
       </w:r>
     </w:p>
     <w:p>
@@ -4938,6 +5213,7 @@
           <w:b/>
           <w:bCs/>
         </w:rPr>
+        <w:lastRenderedPageBreak/>
         <w:t>Objetivo</w:t>
       </w:r>
       <w:r>
@@ -5132,7 +5408,21 @@
         <w:rPr>
           <w:rFonts w:ascii="Arial" w:hAnsi="Arial" w:cs="Arial"/>
         </w:rPr>
-        <w:t>Todos os métodos críticos do backend forem validados com 100% de cobertura em testes unitários.</w:t>
+        <w:t xml:space="preserve">Todos os métodos críticos do </w:t>
+      </w:r>
+      <w:proofErr w:type="spellStart"/>
+      <w:r>
+        <w:rPr>
+          <w:rFonts w:ascii="Arial" w:hAnsi="Arial" w:cs="Arial"/>
+        </w:rPr>
+        <w:t>backend</w:t>
+      </w:r>
+      <w:proofErr w:type="spellEnd"/>
+      <w:r>
+        <w:rPr>
+          <w:rFonts w:ascii="Arial" w:hAnsi="Arial" w:cs="Arial"/>
+        </w:rPr>
+        <w:t xml:space="preserve"> forem validados com 100% de cobertura em testes unitários.</w:t>
       </w:r>
     </w:p>
     <w:p>
@@ -5150,7 +5440,21 @@
         <w:rPr>
           <w:rFonts w:ascii="Arial" w:hAnsi="Arial" w:cs="Arial"/>
         </w:rPr>
-        <w:t>O fluxo de login do frontend estiver funcionando corretamente em todos os navegadores suportados.</w:t>
+        <w:t xml:space="preserve">O fluxo de login do </w:t>
+      </w:r>
+      <w:proofErr w:type="spellStart"/>
+      <w:r>
+        <w:rPr>
+          <w:rFonts w:ascii="Arial" w:hAnsi="Arial" w:cs="Arial"/>
+        </w:rPr>
+        <w:t>frontend</w:t>
+      </w:r>
+      <w:proofErr w:type="spellEnd"/>
+      <w:r>
+        <w:rPr>
+          <w:rFonts w:ascii="Arial" w:hAnsi="Arial" w:cs="Arial"/>
+        </w:rPr>
+        <w:t xml:space="preserve"> estiver funcionando corretamente em todos os navegadores suportados.</w:t>
       </w:r>
     </w:p>
     <w:p>
@@ -5173,6 +5477,7 @@
     </w:p>
     <w:p>
       <w:pPr>
+        <w:ind w:left="720"/>
         <w:jc w:val="both"/>
         <w:rPr>
           <w:rFonts w:ascii="Arial" w:hAnsi="Arial" w:cs="Arial"/>
@@ -5181,83 +5486,10 @@
     </w:p>
     <w:p>
       <w:pPr>
-        <w:jc w:val="both"/>
-        <w:rPr>
-          <w:rFonts w:ascii="Arial" w:hAnsi="Arial" w:cs="Arial"/>
-        </w:rPr>
-      </w:pPr>
-    </w:p>
-    <w:p>
-      <w:pPr>
-        <w:jc w:val="both"/>
-        <w:rPr>
-          <w:rFonts w:ascii="Arial" w:hAnsi="Arial" w:cs="Arial"/>
-        </w:rPr>
-      </w:pPr>
-    </w:p>
-    <w:p>
-      <w:pPr>
-        <w:jc w:val="both"/>
-        <w:rPr>
-          <w:rFonts w:ascii="Arial" w:hAnsi="Arial" w:cs="Arial"/>
-        </w:rPr>
-      </w:pPr>
-    </w:p>
-    <w:p>
-      <w:pPr>
-        <w:jc w:val="both"/>
-        <w:rPr>
-          <w:rFonts w:ascii="Arial" w:hAnsi="Arial" w:cs="Arial"/>
-        </w:rPr>
-      </w:pPr>
-    </w:p>
-    <w:p>
-      <w:pPr>
-        <w:jc w:val="both"/>
-        <w:rPr>
-          <w:rFonts w:ascii="Arial" w:hAnsi="Arial" w:cs="Arial"/>
-        </w:rPr>
-      </w:pPr>
-    </w:p>
-    <w:p>
-      <w:pPr>
-        <w:jc w:val="both"/>
-        <w:rPr>
-          <w:rFonts w:ascii="Arial" w:hAnsi="Arial" w:cs="Arial"/>
-        </w:rPr>
-      </w:pPr>
-    </w:p>
-    <w:p>
-      <w:pPr>
-        <w:jc w:val="both"/>
-        <w:rPr>
-          <w:rFonts w:ascii="Arial" w:hAnsi="Arial" w:cs="Arial"/>
-        </w:rPr>
-      </w:pPr>
-    </w:p>
-    <w:p>
-      <w:pPr>
-        <w:jc w:val="both"/>
-        <w:rPr>
-          <w:rFonts w:ascii="Arial" w:hAnsi="Arial" w:cs="Arial"/>
-        </w:rPr>
-      </w:pPr>
-    </w:p>
-    <w:p>
-      <w:pPr>
-        <w:jc w:val="both"/>
-        <w:rPr>
-          <w:rFonts w:ascii="Arial" w:hAnsi="Arial" w:cs="Arial"/>
-        </w:rPr>
-      </w:pPr>
-    </w:p>
-    <w:p>
-      <w:pPr>
         <w:pStyle w:val="Ttulo3"/>
       </w:pPr>
-      <w:bookmarkStart w:id="3" w:name="_Toc182751805"/>
-      <w:r>
-        <w:lastRenderedPageBreak/>
+      <w:bookmarkStart w:id="3" w:name="_Toc182779887"/>
+      <w:r>
         <w:t>3.1 - Métodos da Classe</w:t>
       </w:r>
       <w:bookmarkEnd w:id="3"/>
@@ -5372,8 +5604,18 @@
                 <w:b/>
                 <w:bCs/>
               </w:rPr>
-              <w:t>Teste do módulo de login do frontend</w:t>
-            </w:r>
+              <w:t xml:space="preserve">Teste do módulo de login do </w:t>
+            </w:r>
+            <w:proofErr w:type="spellStart"/>
+            <w:r>
+              <w:rPr>
+                <w:rFonts w:ascii="Arial" w:hAnsi="Arial" w:cs="Arial"/>
+                <w:b/>
+                <w:bCs/>
+              </w:rPr>
+              <w:t>frontend</w:t>
+            </w:r>
+            <w:proofErr w:type="spellEnd"/>
           </w:p>
         </w:tc>
       </w:tr>
@@ -5429,6 +5671,7 @@
                 <w:bCs/>
               </w:rPr>
             </w:pPr>
+            <w:proofErr w:type="gramStart"/>
             <w:r>
               <w:rPr>
                 <w:rFonts w:ascii="Arial" w:hAnsi="Arial" w:cs="Arial"/>
@@ -5451,7 +5694,16 @@
                 <w:b/>
                 <w:bCs/>
               </w:rPr>
-              <w:t>) manual</w:t>
+              <w:t>)</w:t>
+            </w:r>
+            <w:proofErr w:type="gramEnd"/>
+            <w:r>
+              <w:rPr>
+                <w:rFonts w:ascii="Arial" w:hAnsi="Arial" w:cs="Arial"/>
+                <w:b/>
+                <w:bCs/>
+              </w:rPr>
+              <w:t xml:space="preserve"> manual</w:t>
             </w:r>
           </w:p>
         </w:tc>
@@ -5544,8 +5796,18 @@
                 <w:b/>
                 <w:bCs/>
               </w:rPr>
-              <w:t>Integração ( )</w:t>
-            </w:r>
+              <w:t xml:space="preserve">Integração </w:t>
+            </w:r>
+            <w:proofErr w:type="gramStart"/>
+            <w:r>
+              <w:rPr>
+                <w:rFonts w:ascii="Arial" w:hAnsi="Arial" w:cs="Arial"/>
+                <w:b/>
+                <w:bCs/>
+              </w:rPr>
+              <w:t>( )</w:t>
+            </w:r>
+            <w:proofErr w:type="gramEnd"/>
           </w:p>
         </w:tc>
         <w:tc>
@@ -5574,8 +5836,18 @@
                 <w:b/>
                 <w:bCs/>
               </w:rPr>
-              <w:t>Sistema ( )</w:t>
-            </w:r>
+              <w:t xml:space="preserve">Sistema </w:t>
+            </w:r>
+            <w:proofErr w:type="gramStart"/>
+            <w:r>
+              <w:rPr>
+                <w:rFonts w:ascii="Arial" w:hAnsi="Arial" w:cs="Arial"/>
+                <w:b/>
+                <w:bCs/>
+              </w:rPr>
+              <w:t>( )</w:t>
+            </w:r>
+            <w:proofErr w:type="gramEnd"/>
           </w:p>
         </w:tc>
         <w:tc>
@@ -5634,8 +5906,18 @@
                 <w:b/>
                 <w:bCs/>
               </w:rPr>
-              <w:t>Aceitação ( )</w:t>
-            </w:r>
+              <w:t xml:space="preserve">Aceitação </w:t>
+            </w:r>
+            <w:proofErr w:type="gramStart"/>
+            <w:r>
+              <w:rPr>
+                <w:rFonts w:ascii="Arial" w:hAnsi="Arial" w:cs="Arial"/>
+                <w:b/>
+                <w:bCs/>
+              </w:rPr>
+              <w:t>( )</w:t>
+            </w:r>
+            <w:proofErr w:type="gramEnd"/>
           </w:p>
         </w:tc>
       </w:tr>
@@ -5728,7 +6010,16 @@
                 <w:b/>
                 <w:bCs/>
               </w:rPr>
-              <w:t>Caixa preta (</w:t>
+              <w:t xml:space="preserve">Caixa preta </w:t>
+            </w:r>
+            <w:proofErr w:type="gramStart"/>
+            <w:r>
+              <w:rPr>
+                <w:rFonts w:ascii="Arial" w:hAnsi="Arial" w:cs="Arial"/>
+                <w:b/>
+                <w:bCs/>
+              </w:rPr>
+              <w:t>(</w:t>
             </w:r>
             <w:r>
               <w:rPr>
@@ -5746,6 +6037,7 @@
               </w:rPr>
               <w:t>)</w:t>
             </w:r>
+            <w:proofErr w:type="gramEnd"/>
           </w:p>
         </w:tc>
       </w:tr>
@@ -5776,7 +6068,25 @@
                 <w:b/>
                 <w:bCs/>
               </w:rPr>
-              <w:t>Responsável(is)</w:t>
+              <w:t>Responsável(</w:t>
+            </w:r>
+            <w:proofErr w:type="spellStart"/>
+            <w:r>
+              <w:rPr>
+                <w:rFonts w:ascii="Arial" w:hAnsi="Arial" w:cs="Arial"/>
+                <w:b/>
+                <w:bCs/>
+              </w:rPr>
+              <w:t>is</w:t>
+            </w:r>
+            <w:proofErr w:type="spellEnd"/>
+            <w:r>
+              <w:rPr>
+                <w:rFonts w:ascii="Arial" w:hAnsi="Arial" w:cs="Arial"/>
+                <w:b/>
+                <w:bCs/>
+              </w:rPr>
+              <w:t>)</w:t>
             </w:r>
           </w:p>
         </w:tc>
@@ -5813,6 +6123,27 @@
         </w:tc>
       </w:tr>
     </w:tbl>
+    <w:p>
+      <w:pPr>
+        <w:rPr>
+          <w:rFonts w:ascii="Arial" w:hAnsi="Arial" w:cs="Arial"/>
+        </w:rPr>
+      </w:pPr>
+    </w:p>
+    <w:p>
+      <w:pPr>
+        <w:rPr>
+          <w:rFonts w:ascii="Arial" w:hAnsi="Arial" w:cs="Arial"/>
+        </w:rPr>
+      </w:pPr>
+    </w:p>
+    <w:p>
+      <w:pPr>
+        <w:rPr>
+          <w:rFonts w:ascii="Arial" w:hAnsi="Arial" w:cs="Arial"/>
+        </w:rPr>
+      </w:pPr>
+    </w:p>
     <w:p>
       <w:pPr>
         <w:rPr>
@@ -5873,6 +6204,7 @@
                 <w:b/>
                 <w:bCs/>
               </w:rPr>
+              <w:lastRenderedPageBreak/>
               <w:t>Objetivo</w:t>
             </w:r>
           </w:p>
@@ -5904,40 +6236,18 @@
                 <w:b/>
                 <w:bCs/>
               </w:rPr>
-              <w:t xml:space="preserve">Teste do módulo de </w:t>
-            </w:r>
-            <w:r>
-              <w:rPr>
-                <w:rFonts w:ascii="Arial" w:hAnsi="Arial" w:cs="Arial"/>
-                <w:b/>
-                <w:bCs/>
-              </w:rPr>
-              <w:t>paciente</w:t>
-            </w:r>
-            <w:r>
-              <w:rPr>
-                <w:rFonts w:ascii="Arial" w:hAnsi="Arial" w:cs="Arial"/>
-                <w:b/>
-                <w:bCs/>
-              </w:rPr>
-              <w:t xml:space="preserve"> do </w:t>
-            </w:r>
-            <w:r>
-              <w:rPr>
-                <w:rFonts w:ascii="Arial" w:hAnsi="Arial" w:cs="Arial"/>
-                <w:b/>
-                <w:bCs/>
-              </w:rPr>
-              <w:t>back</w:t>
-            </w:r>
-            <w:r>
-              <w:rPr>
-                <w:rFonts w:ascii="Arial" w:hAnsi="Arial" w:cs="Arial"/>
-                <w:b/>
-                <w:bCs/>
-              </w:rPr>
-              <w:t>end</w:t>
-            </w:r>
+              <w:t xml:space="preserve">Teste do módulo de paciente do </w:t>
+            </w:r>
+            <w:proofErr w:type="spellStart"/>
+            <w:r>
+              <w:rPr>
+                <w:rFonts w:ascii="Arial" w:hAnsi="Arial" w:cs="Arial"/>
+                <w:b/>
+                <w:bCs/>
+              </w:rPr>
+              <w:t>backend</w:t>
+            </w:r>
+            <w:proofErr w:type="spellEnd"/>
           </w:p>
         </w:tc>
       </w:tr>
@@ -5993,6 +6303,7 @@
                 <w:bCs/>
               </w:rPr>
             </w:pPr>
+            <w:proofErr w:type="gramStart"/>
             <w:r>
               <w:rPr>
                 <w:rFonts w:ascii="Arial" w:hAnsi="Arial" w:cs="Arial"/>
@@ -6015,7 +6326,16 @@
                 <w:b/>
                 <w:bCs/>
               </w:rPr>
-              <w:t>) manual</w:t>
+              <w:t>)</w:t>
+            </w:r>
+            <w:proofErr w:type="gramEnd"/>
+            <w:r>
+              <w:rPr>
+                <w:rFonts w:ascii="Arial" w:hAnsi="Arial" w:cs="Arial"/>
+                <w:b/>
+                <w:bCs/>
+              </w:rPr>
+              <w:t xml:space="preserve"> manual</w:t>
             </w:r>
           </w:p>
         </w:tc>
@@ -6108,8 +6428,18 @@
                 <w:b/>
                 <w:bCs/>
               </w:rPr>
-              <w:t>Integração ( )</w:t>
-            </w:r>
+              <w:t xml:space="preserve">Integração </w:t>
+            </w:r>
+            <w:proofErr w:type="gramStart"/>
+            <w:r>
+              <w:rPr>
+                <w:rFonts w:ascii="Arial" w:hAnsi="Arial" w:cs="Arial"/>
+                <w:b/>
+                <w:bCs/>
+              </w:rPr>
+              <w:t>( )</w:t>
+            </w:r>
+            <w:proofErr w:type="gramEnd"/>
           </w:p>
         </w:tc>
         <w:tc>
@@ -6138,8 +6468,18 @@
                 <w:b/>
                 <w:bCs/>
               </w:rPr>
-              <w:t>Sistema ( )</w:t>
-            </w:r>
+              <w:t xml:space="preserve">Sistema </w:t>
+            </w:r>
+            <w:proofErr w:type="gramStart"/>
+            <w:r>
+              <w:rPr>
+                <w:rFonts w:ascii="Arial" w:hAnsi="Arial" w:cs="Arial"/>
+                <w:b/>
+                <w:bCs/>
+              </w:rPr>
+              <w:t>( )</w:t>
+            </w:r>
+            <w:proofErr w:type="gramEnd"/>
           </w:p>
         </w:tc>
         <w:tc>
@@ -6198,8 +6538,18 @@
                 <w:b/>
                 <w:bCs/>
               </w:rPr>
-              <w:t>Aceitação ( )</w:t>
-            </w:r>
+              <w:t xml:space="preserve">Aceitação </w:t>
+            </w:r>
+            <w:proofErr w:type="gramStart"/>
+            <w:r>
+              <w:rPr>
+                <w:rFonts w:ascii="Arial" w:hAnsi="Arial" w:cs="Arial"/>
+                <w:b/>
+                <w:bCs/>
+              </w:rPr>
+              <w:t>( )</w:t>
+            </w:r>
+            <w:proofErr w:type="gramEnd"/>
           </w:p>
         </w:tc>
       </w:tr>
@@ -6292,7 +6642,16 @@
                 <w:b/>
                 <w:bCs/>
               </w:rPr>
-              <w:t>Caixa preta (</w:t>
+              <w:t xml:space="preserve">Caixa preta </w:t>
+            </w:r>
+            <w:proofErr w:type="gramStart"/>
+            <w:r>
+              <w:rPr>
+                <w:rFonts w:ascii="Arial" w:hAnsi="Arial" w:cs="Arial"/>
+                <w:b/>
+                <w:bCs/>
+              </w:rPr>
+              <w:t>(</w:t>
             </w:r>
             <w:r>
               <w:rPr>
@@ -6310,6 +6669,7 @@
               </w:rPr>
               <w:t>)</w:t>
             </w:r>
+            <w:proofErr w:type="gramEnd"/>
           </w:p>
         </w:tc>
       </w:tr>
@@ -6340,7 +6700,25 @@
                 <w:b/>
                 <w:bCs/>
               </w:rPr>
-              <w:t>Responsável(is)</w:t>
+              <w:t>Responsável(</w:t>
+            </w:r>
+            <w:proofErr w:type="spellStart"/>
+            <w:r>
+              <w:rPr>
+                <w:rFonts w:ascii="Arial" w:hAnsi="Arial" w:cs="Arial"/>
+                <w:b/>
+                <w:bCs/>
+              </w:rPr>
+              <w:t>is</w:t>
+            </w:r>
+            <w:proofErr w:type="spellEnd"/>
+            <w:r>
+              <w:rPr>
+                <w:rFonts w:ascii="Arial" w:hAnsi="Arial" w:cs="Arial"/>
+                <w:b/>
+                <w:bCs/>
+              </w:rPr>
+              <w:t>)</w:t>
             </w:r>
           </w:p>
         </w:tc>
@@ -6386,16 +6764,9 @@
     </w:p>
     <w:p>
       <w:pPr>
-        <w:rPr>
-          <w:rFonts w:ascii="Arial" w:hAnsi="Arial" w:cs="Arial"/>
-        </w:rPr>
-      </w:pPr>
-    </w:p>
-    <w:p>
-      <w:pPr>
         <w:pStyle w:val="Ttulo3"/>
       </w:pPr>
-      <w:bookmarkStart w:id="4" w:name="_Toc182751806"/>
+      <w:bookmarkStart w:id="4" w:name="_Toc182779888"/>
       <w:r>
         <w:t>3.</w:t>
       </w:r>
@@ -6704,8 +7075,18 @@
                 <w:b/>
                 <w:bCs/>
               </w:rPr>
-              <w:t>Sistema ( )</w:t>
-            </w:r>
+              <w:t xml:space="preserve">Sistema </w:t>
+            </w:r>
+            <w:proofErr w:type="gramStart"/>
+            <w:r>
+              <w:rPr>
+                <w:rFonts w:ascii="Arial" w:hAnsi="Arial" w:cs="Arial"/>
+                <w:b/>
+                <w:bCs/>
+              </w:rPr>
+              <w:t>( )</w:t>
+            </w:r>
+            <w:proofErr w:type="gramEnd"/>
           </w:p>
         </w:tc>
         <w:tc>
@@ -6734,8 +7115,18 @@
                 <w:b/>
                 <w:bCs/>
               </w:rPr>
-              <w:t>Unidade ( )</w:t>
-            </w:r>
+              <w:t xml:space="preserve">Unidade </w:t>
+            </w:r>
+            <w:proofErr w:type="gramStart"/>
+            <w:r>
+              <w:rPr>
+                <w:rFonts w:ascii="Arial" w:hAnsi="Arial" w:cs="Arial"/>
+                <w:b/>
+                <w:bCs/>
+              </w:rPr>
+              <w:t>( )</w:t>
+            </w:r>
+            <w:proofErr w:type="gramEnd"/>
           </w:p>
         </w:tc>
         <w:tc>
@@ -6764,8 +7155,18 @@
                 <w:b/>
                 <w:bCs/>
               </w:rPr>
-              <w:t>Aceitação ( )</w:t>
-            </w:r>
+              <w:t xml:space="preserve">Aceitação </w:t>
+            </w:r>
+            <w:proofErr w:type="gramStart"/>
+            <w:r>
+              <w:rPr>
+                <w:rFonts w:ascii="Arial" w:hAnsi="Arial" w:cs="Arial"/>
+                <w:b/>
+                <w:bCs/>
+              </w:rPr>
+              <w:t>( )</w:t>
+            </w:r>
+            <w:proofErr w:type="gramEnd"/>
           </w:p>
         </w:tc>
       </w:tr>
@@ -6890,8 +7291,25 @@
                 <w:b/>
                 <w:bCs/>
               </w:rPr>
-              <w:lastRenderedPageBreak/>
-              <w:t>Responsável(is)</w:t>
+              <w:t>Responsável(</w:t>
+            </w:r>
+            <w:proofErr w:type="spellStart"/>
+            <w:r>
+              <w:rPr>
+                <w:rFonts w:ascii="Arial" w:hAnsi="Arial" w:cs="Arial"/>
+                <w:b/>
+                <w:bCs/>
+              </w:rPr>
+              <w:t>is</w:t>
+            </w:r>
+            <w:proofErr w:type="spellEnd"/>
+            <w:r>
+              <w:rPr>
+                <w:rFonts w:ascii="Arial" w:hAnsi="Arial" w:cs="Arial"/>
+                <w:b/>
+                <w:bCs/>
+              </w:rPr>
+              <w:t>)</w:t>
             </w:r>
           </w:p>
         </w:tc>
@@ -6955,12 +7373,25 @@
           <w:rFonts w:ascii="Arial" w:hAnsi="Arial" w:cs="Arial"/>
         </w:rPr>
       </w:pPr>
+      <w:r>
+        <w:rPr>
+          <w:rFonts w:ascii="Arial" w:hAnsi="Arial" w:cs="Arial"/>
+        </w:rPr>
+        <w:br w:type="page"/>
+      </w:r>
+    </w:p>
+    <w:p>
+      <w:pPr>
+        <w:rPr>
+          <w:rFonts w:ascii="Arial" w:hAnsi="Arial" w:cs="Arial"/>
+        </w:rPr>
+      </w:pPr>
     </w:p>
     <w:p>
       <w:pPr>
         <w:pStyle w:val="Ttulo3"/>
       </w:pPr>
-      <w:bookmarkStart w:id="5" w:name="_Toc182751807"/>
+      <w:bookmarkStart w:id="5" w:name="_Toc182779889"/>
       <w:r>
         <w:t>4 - Recursos</w:t>
       </w:r>
@@ -6968,35 +7399,53 @@
     </w:p>
     <w:p>
       <w:pPr>
-        <w:pStyle w:val="Ttulo3"/>
-        <w:rPr>
-          <w:rFonts w:ascii="Arial" w:eastAsiaTheme="minorHAnsi" w:hAnsi="Arial" w:cs="Arial"/>
-          <w:b w:val="0"/>
-          <w:bCs w:val="0"/>
-          <w:sz w:val="22"/>
-          <w:szCs w:val="22"/>
-        </w:rPr>
-      </w:pPr>
-      <w:bookmarkStart w:id="6" w:name="_Toc182751808"/>
-      <w:r>
-        <w:rPr>
-          <w:rFonts w:ascii="Arial" w:eastAsiaTheme="minorHAnsi" w:hAnsi="Arial" w:cs="Arial"/>
-          <w:b w:val="0"/>
-          <w:bCs w:val="0"/>
-          <w:sz w:val="22"/>
-          <w:szCs w:val="22"/>
-        </w:rPr>
-        <w:t>Esta seção apresenta os recursos necessários para a execução dos testes do sistema PsychoMeet, detalhando o ambiente de teste, incluindo hardware e software, além das ferramentas de automatização que serão utilizadas ao longo do processo.</w:t>
-      </w:r>
-    </w:p>
-    <w:p>
-      <w:pPr>
-        <w:pStyle w:val="Ttulo3"/>
-      </w:pPr>
-      <w:r>
+        <w:rPr>
+          <w:rFonts w:ascii="Arial" w:hAnsi="Arial" w:cs="Arial"/>
+          <w:b/>
+          <w:bCs/>
+        </w:rPr>
+      </w:pPr>
+      <w:r>
+        <w:rPr>
+          <w:rFonts w:ascii="Arial" w:hAnsi="Arial" w:cs="Arial"/>
+        </w:rPr>
+        <w:t xml:space="preserve">Esta seção apresenta os recursos necessários para a execução dos testes do sistema </w:t>
+      </w:r>
+      <w:proofErr w:type="spellStart"/>
+      <w:r>
+        <w:rPr>
+          <w:rFonts w:ascii="Arial" w:hAnsi="Arial" w:cs="Arial"/>
+        </w:rPr>
+        <w:t>PsychoMeet</w:t>
+      </w:r>
+      <w:proofErr w:type="spellEnd"/>
+      <w:r>
+        <w:rPr>
+          <w:rFonts w:ascii="Arial" w:hAnsi="Arial" w:cs="Arial"/>
+        </w:rPr>
+        <w:t>, detalhando o ambiente de teste, incluindo hardware e software, além das ferramentas de automatização que serão utilizadas ao longo do processo.</w:t>
+      </w:r>
+    </w:p>
+    <w:p>
+      <w:pPr>
+        <w:rPr>
+          <w:rFonts w:ascii="Times New Roman" w:eastAsia="Times New Roman" w:hAnsi="Times New Roman" w:cs="Times New Roman"/>
+          <w:b/>
+          <w:bCs/>
+          <w:sz w:val="27"/>
+          <w:szCs w:val="27"/>
+        </w:rPr>
+      </w:pPr>
+      <w:r>
+        <w:rPr>
+          <w:rFonts w:ascii="Times New Roman" w:eastAsia="Times New Roman" w:hAnsi="Times New Roman" w:cs="Times New Roman"/>
+          <w:b/>
+          <w:bCs/>
+          <w:sz w:val="27"/>
+          <w:szCs w:val="27"/>
+        </w:rPr>
         <w:t>4.1 - Ambiente de teste - Software e Hardware</w:t>
       </w:r>
-      <w:bookmarkEnd w:id="6"/>
     </w:p>
     <w:p>
       <w:pPr>
@@ -7008,7 +7457,6 @@
           <w:lang w:eastAsia="pt-BR"/>
         </w:rPr>
       </w:pPr>
-      <w:bookmarkStart w:id="7" w:name="_Toc182751809"/>
       <w:r>
         <w:rPr>
           <w:rFonts w:ascii="Times New Roman" w:eastAsia="Times New Roman" w:hAnsi="Times New Roman" w:cs="Times New Roman"/>
@@ -7016,7 +7464,47 @@
           <w:szCs w:val="24"/>
           <w:lang w:eastAsia="pt-BR"/>
         </w:rPr>
-        <w:t>O ambiente de teste será configurado para suportar tanto o backend quanto o frontend, com o objetivo de simular condições reais de uso do sistema e assegurar a qualidade de todas as funcionalidades testadas.</w:t>
+        <w:t xml:space="preserve">O ambiente de teste será configurado para suportar tanto o </w:t>
+      </w:r>
+      <w:proofErr w:type="spellStart"/>
+      <w:r>
+        <w:rPr>
+          <w:rFonts w:ascii="Times New Roman" w:eastAsia="Times New Roman" w:hAnsi="Times New Roman" w:cs="Times New Roman"/>
+          <w:sz w:val="24"/>
+          <w:szCs w:val="24"/>
+          <w:lang w:eastAsia="pt-BR"/>
+        </w:rPr>
+        <w:t>backend</w:t>
+      </w:r>
+      <w:proofErr w:type="spellEnd"/>
+      <w:r>
+        <w:rPr>
+          <w:rFonts w:ascii="Times New Roman" w:eastAsia="Times New Roman" w:hAnsi="Times New Roman" w:cs="Times New Roman"/>
+          <w:sz w:val="24"/>
+          <w:szCs w:val="24"/>
+          <w:lang w:eastAsia="pt-BR"/>
+        </w:rPr>
+        <w:t xml:space="preserve"> quanto o </w:t>
+      </w:r>
+      <w:proofErr w:type="spellStart"/>
+      <w:r>
+        <w:rPr>
+          <w:rFonts w:ascii="Times New Roman" w:eastAsia="Times New Roman" w:hAnsi="Times New Roman" w:cs="Times New Roman"/>
+          <w:sz w:val="24"/>
+          <w:szCs w:val="24"/>
+          <w:lang w:eastAsia="pt-BR"/>
+        </w:rPr>
+        <w:t>frontend</w:t>
+      </w:r>
+      <w:proofErr w:type="spellEnd"/>
+      <w:r>
+        <w:rPr>
+          <w:rFonts w:ascii="Times New Roman" w:eastAsia="Times New Roman" w:hAnsi="Times New Roman" w:cs="Times New Roman"/>
+          <w:sz w:val="24"/>
+          <w:szCs w:val="24"/>
+          <w:lang w:eastAsia="pt-BR"/>
+        </w:rPr>
+        <w:t>, com o objetivo de simular condições reais de uso do sistema e assegurar a qualidade de todas as funcionalidades testadas.</w:t>
       </w:r>
     </w:p>
     <w:p>
@@ -7217,7 +7705,27 @@
           <w:szCs w:val="24"/>
           <w:lang w:eastAsia="pt-BR"/>
         </w:rPr>
-        <w:t>Ambiente backend: Windows 1</w:t>
+        <w:t xml:space="preserve">Ambiente </w:t>
+      </w:r>
+      <w:proofErr w:type="spellStart"/>
+      <w:r>
+        <w:rPr>
+          <w:rFonts w:ascii="Times New Roman" w:eastAsia="Times New Roman" w:hAnsi="Times New Roman" w:cs="Times New Roman"/>
+          <w:sz w:val="24"/>
+          <w:szCs w:val="24"/>
+          <w:lang w:eastAsia="pt-BR"/>
+        </w:rPr>
+        <w:t>backend</w:t>
+      </w:r>
+      <w:proofErr w:type="spellEnd"/>
+      <w:r>
+        <w:rPr>
+          <w:rFonts w:ascii="Times New Roman" w:eastAsia="Times New Roman" w:hAnsi="Times New Roman" w:cs="Times New Roman"/>
+          <w:sz w:val="24"/>
+          <w:szCs w:val="24"/>
+          <w:lang w:eastAsia="pt-BR"/>
+        </w:rPr>
+        <w:t>: Windows 1</w:t>
       </w:r>
       <w:r>
         <w:rPr>
@@ -7336,7 +7844,27 @@
           <w:szCs w:val="24"/>
           <w:lang w:eastAsia="pt-BR"/>
         </w:rPr>
-        <w:t>Servidor Java para backend (Spring Boot 2.x).</w:t>
+        <w:t xml:space="preserve">Servidor Java para </w:t>
+      </w:r>
+      <w:proofErr w:type="spellStart"/>
+      <w:r>
+        <w:rPr>
+          <w:rFonts w:ascii="Times New Roman" w:eastAsia="Times New Roman" w:hAnsi="Times New Roman" w:cs="Times New Roman"/>
+          <w:sz w:val="24"/>
+          <w:szCs w:val="24"/>
+          <w:lang w:eastAsia="pt-BR"/>
+        </w:rPr>
+        <w:t>backend</w:t>
+      </w:r>
+      <w:proofErr w:type="spellEnd"/>
+      <w:r>
+        <w:rPr>
+          <w:rFonts w:ascii="Times New Roman" w:eastAsia="Times New Roman" w:hAnsi="Times New Roman" w:cs="Times New Roman"/>
+          <w:sz w:val="24"/>
+          <w:szCs w:val="24"/>
+          <w:lang w:eastAsia="pt-BR"/>
+        </w:rPr>
+        <w:t xml:space="preserve"> (Spring Boot 2.x).</w:t>
       </w:r>
     </w:p>
     <w:p>
@@ -7487,7 +8015,27 @@
           <w:szCs w:val="24"/>
           <w:lang w:eastAsia="pt-BR"/>
         </w:rPr>
-        <w:t>Spring Boot para desenvolvimento do backend.</w:t>
+        <w:t xml:space="preserve">Spring Boot para desenvolvimento do </w:t>
+      </w:r>
+      <w:proofErr w:type="spellStart"/>
+      <w:r>
+        <w:rPr>
+          <w:rFonts w:ascii="Times New Roman" w:eastAsia="Times New Roman" w:hAnsi="Times New Roman" w:cs="Times New Roman"/>
+          <w:sz w:val="24"/>
+          <w:szCs w:val="24"/>
+          <w:lang w:eastAsia="pt-BR"/>
+        </w:rPr>
+        <w:t>backend</w:t>
+      </w:r>
+      <w:proofErr w:type="spellEnd"/>
+      <w:r>
+        <w:rPr>
+          <w:rFonts w:ascii="Times New Roman" w:eastAsia="Times New Roman" w:hAnsi="Times New Roman" w:cs="Times New Roman"/>
+          <w:sz w:val="24"/>
+          <w:szCs w:val="24"/>
+          <w:lang w:eastAsia="pt-BR"/>
+        </w:rPr>
+        <w:t>.</w:t>
       </w:r>
     </w:p>
     <w:p>
@@ -7511,29 +8059,60 @@
           <w:szCs w:val="24"/>
           <w:lang w:eastAsia="pt-BR"/>
         </w:rPr>
-        <w:t>Angular para frontend.</w:t>
-      </w:r>
-    </w:p>
-    <w:p>
-      <w:pPr>
-        <w:pStyle w:val="Ttulo3"/>
-      </w:pPr>
-      <w:r>
-        <w:t>4.2 - Ferramenta de teste</w:t>
-      </w:r>
-      <w:bookmarkEnd w:id="7"/>
-    </w:p>
-    <w:p>
-      <w:pPr>
-        <w:spacing w:before="100" w:beforeAutospacing="1" w:after="100" w:afterAutospacing="1" w:line="240" w:lineRule="auto"/>
+        <w:t xml:space="preserve">Angular para </w:t>
+      </w:r>
+      <w:proofErr w:type="spellStart"/>
+      <w:r>
         <w:rPr>
           <w:rFonts w:ascii="Times New Roman" w:eastAsia="Times New Roman" w:hAnsi="Times New Roman" w:cs="Times New Roman"/>
           <w:sz w:val="24"/>
           <w:szCs w:val="24"/>
           <w:lang w:eastAsia="pt-BR"/>
         </w:rPr>
-      </w:pPr>
-      <w:bookmarkStart w:id="8" w:name="_Toc182751810"/>
+        <w:t>frontend</w:t>
+      </w:r>
+      <w:proofErr w:type="spellEnd"/>
+      <w:r>
+        <w:rPr>
+          <w:rFonts w:ascii="Times New Roman" w:eastAsia="Times New Roman" w:hAnsi="Times New Roman" w:cs="Times New Roman"/>
+          <w:sz w:val="24"/>
+          <w:szCs w:val="24"/>
+          <w:lang w:eastAsia="pt-BR"/>
+        </w:rPr>
+        <w:t>.</w:t>
+      </w:r>
+    </w:p>
+    <w:p>
+      <w:pPr>
+        <w:rPr>
+          <w:rFonts w:ascii="Times New Roman" w:eastAsia="Times New Roman" w:hAnsi="Times New Roman" w:cs="Times New Roman"/>
+          <w:b/>
+          <w:bCs/>
+          <w:sz w:val="27"/>
+          <w:szCs w:val="27"/>
+        </w:rPr>
+      </w:pPr>
+      <w:r>
+        <w:rPr>
+          <w:rFonts w:ascii="Times New Roman" w:eastAsia="Times New Roman" w:hAnsi="Times New Roman" w:cs="Times New Roman"/>
+          <w:b/>
+          <w:bCs/>
+          <w:sz w:val="27"/>
+          <w:szCs w:val="27"/>
+        </w:rPr>
+        <w:t>4.2 - Ferramenta de teste</w:t>
+      </w:r>
+    </w:p>
+    <w:p>
+      <w:pPr>
+        <w:spacing w:before="100" w:beforeAutospacing="1" w:after="100" w:afterAutospacing="1" w:line="240" w:lineRule="auto"/>
+        <w:rPr>
+          <w:rFonts w:ascii="Times New Roman" w:eastAsia="Times New Roman" w:hAnsi="Times New Roman" w:cs="Times New Roman"/>
+          <w:sz w:val="24"/>
+          <w:szCs w:val="24"/>
+          <w:lang w:eastAsia="pt-BR"/>
+        </w:rPr>
+      </w:pPr>
       <w:r>
         <w:rPr>
           <w:rFonts w:ascii="Times New Roman" w:eastAsia="Times New Roman" w:hAnsi="Times New Roman" w:cs="Times New Roman"/>
@@ -7593,6 +8172,7 @@
           <w:lang w:eastAsia="pt-BR"/>
         </w:rPr>
       </w:pPr>
+      <w:proofErr w:type="spellStart"/>
       <w:r>
         <w:rPr>
           <w:rFonts w:ascii="Times New Roman" w:eastAsia="Times New Roman" w:hAnsi="Times New Roman" w:cs="Times New Roman"/>
@@ -7604,6 +8184,7 @@
         </w:rPr>
         <w:t>JUnit</w:t>
       </w:r>
+      <w:proofErr w:type="spellEnd"/>
       <w:r>
         <w:rPr>
           <w:rFonts w:ascii="Times New Roman" w:eastAsia="Times New Roman" w:hAnsi="Times New Roman" w:cs="Times New Roman"/>
@@ -7611,7 +8192,27 @@
           <w:szCs w:val="24"/>
           <w:lang w:eastAsia="pt-BR"/>
         </w:rPr>
-        <w:t>: Ferramenta principal para execução de testes unitários no backend.</w:t>
+        <w:t xml:space="preserve">: Ferramenta principal para execução de testes unitários no </w:t>
+      </w:r>
+      <w:proofErr w:type="spellStart"/>
+      <w:r>
+        <w:rPr>
+          <w:rFonts w:ascii="Times New Roman" w:eastAsia="Times New Roman" w:hAnsi="Times New Roman" w:cs="Times New Roman"/>
+          <w:sz w:val="24"/>
+          <w:szCs w:val="24"/>
+          <w:lang w:eastAsia="pt-BR"/>
+        </w:rPr>
+        <w:t>backend</w:t>
+      </w:r>
+      <w:proofErr w:type="spellEnd"/>
+      <w:r>
+        <w:rPr>
+          <w:rFonts w:ascii="Times New Roman" w:eastAsia="Times New Roman" w:hAnsi="Times New Roman" w:cs="Times New Roman"/>
+          <w:sz w:val="24"/>
+          <w:szCs w:val="24"/>
+          <w:lang w:eastAsia="pt-BR"/>
+        </w:rPr>
+        <w:t>.</w:t>
       </w:r>
     </w:p>
     <w:p>
@@ -7628,6 +8229,7 @@
           <w:lang w:eastAsia="pt-BR"/>
         </w:rPr>
       </w:pPr>
+      <w:proofErr w:type="spellStart"/>
       <w:r>
         <w:rPr>
           <w:rFonts w:ascii="Times New Roman" w:eastAsia="Times New Roman" w:hAnsi="Times New Roman" w:cs="Times New Roman"/>
@@ -7639,6 +8241,7 @@
         </w:rPr>
         <w:t>Mockito</w:t>
       </w:r>
+      <w:proofErr w:type="spellEnd"/>
       <w:r>
         <w:rPr>
           <w:rFonts w:ascii="Times New Roman" w:eastAsia="Times New Roman" w:hAnsi="Times New Roman" w:cs="Times New Roman"/>
@@ -7646,7 +8249,27 @@
           <w:szCs w:val="24"/>
           <w:lang w:eastAsia="pt-BR"/>
         </w:rPr>
-        <w:t>: Para mockar dependências e simular comportamentos de métodos.</w:t>
+        <w:t xml:space="preserve">: Para </w:t>
+      </w:r>
+      <w:proofErr w:type="spellStart"/>
+      <w:r>
+        <w:rPr>
+          <w:rFonts w:ascii="Times New Roman" w:eastAsia="Times New Roman" w:hAnsi="Times New Roman" w:cs="Times New Roman"/>
+          <w:sz w:val="24"/>
+          <w:szCs w:val="24"/>
+          <w:lang w:eastAsia="pt-BR"/>
+        </w:rPr>
+        <w:t>mockar</w:t>
+      </w:r>
+      <w:proofErr w:type="spellEnd"/>
+      <w:r>
+        <w:rPr>
+          <w:rFonts w:ascii="Times New Roman" w:eastAsia="Times New Roman" w:hAnsi="Times New Roman" w:cs="Times New Roman"/>
+          <w:sz w:val="24"/>
+          <w:szCs w:val="24"/>
+          <w:lang w:eastAsia="pt-BR"/>
+        </w:rPr>
+        <w:t xml:space="preserve"> dependências e simular comportamentos de métodos.</w:t>
       </w:r>
     </w:p>
     <w:p>
@@ -7733,6 +8356,7 @@
           <w:lang w:eastAsia="pt-BR"/>
         </w:rPr>
       </w:pPr>
+      <w:proofErr w:type="spellStart"/>
       <w:r>
         <w:rPr>
           <w:rFonts w:ascii="Times New Roman" w:eastAsia="Times New Roman" w:hAnsi="Times New Roman" w:cs="Times New Roman"/>
@@ -7742,9 +8366,9 @@
           <w:szCs w:val="24"/>
           <w:lang w:eastAsia="pt-BR"/>
         </w:rPr>
-        <w:lastRenderedPageBreak/>
         <w:t>Playwright</w:t>
       </w:r>
+      <w:proofErr w:type="spellEnd"/>
       <w:r>
         <w:rPr>
           <w:rFonts w:ascii="Times New Roman" w:eastAsia="Times New Roman" w:hAnsi="Times New Roman" w:cs="Times New Roman"/>
@@ -7813,8 +8437,21 @@
           <w:szCs w:val="24"/>
           <w:lang w:eastAsia="pt-BR"/>
         </w:rPr>
-        <w:t>Apache JMeter</w:t>
-      </w:r>
+        <w:t xml:space="preserve">Apache </w:t>
+      </w:r>
+      <w:proofErr w:type="spellStart"/>
+      <w:r>
+        <w:rPr>
+          <w:rFonts w:ascii="Times New Roman" w:eastAsia="Times New Roman" w:hAnsi="Times New Roman" w:cs="Times New Roman"/>
+          <w:b/>
+          <w:bCs/>
+          <w:sz w:val="24"/>
+          <w:szCs w:val="24"/>
+          <w:lang w:eastAsia="pt-BR"/>
+        </w:rPr>
+        <w:t>JMeter</w:t>
+      </w:r>
+      <w:proofErr w:type="spellEnd"/>
       <w:r>
         <w:rPr>
           <w:rFonts w:ascii="Times New Roman" w:eastAsia="Times New Roman" w:hAnsi="Times New Roman" w:cs="Times New Roman"/>
@@ -7918,6 +8555,7 @@
           <w:szCs w:val="24"/>
           <w:lang w:eastAsia="pt-BR"/>
         </w:rPr>
+        <w:lastRenderedPageBreak/>
         <w:t>OWASP ZAP</w:t>
       </w:r>
       <w:r>
@@ -7988,8 +8626,21 @@
           <w:szCs w:val="24"/>
           <w:lang w:eastAsia="pt-BR"/>
         </w:rPr>
-        <w:t>GitHub Actions</w:t>
-      </w:r>
+        <w:t xml:space="preserve">GitHub </w:t>
+      </w:r>
+      <w:proofErr w:type="spellStart"/>
+      <w:r>
+        <w:rPr>
+          <w:rFonts w:ascii="Times New Roman" w:eastAsia="Times New Roman" w:hAnsi="Times New Roman" w:cs="Times New Roman"/>
+          <w:b/>
+          <w:bCs/>
+          <w:sz w:val="24"/>
+          <w:szCs w:val="24"/>
+          <w:lang w:eastAsia="pt-BR"/>
+        </w:rPr>
+        <w:t>Actions</w:t>
+      </w:r>
+      <w:proofErr w:type="spellEnd"/>
       <w:r>
         <w:rPr>
           <w:rFonts w:ascii="Times New Roman" w:eastAsia="Times New Roman" w:hAnsi="Times New Roman" w:cs="Times New Roman"/>
@@ -7997,7 +8648,27 @@
           <w:szCs w:val="24"/>
           <w:lang w:eastAsia="pt-BR"/>
         </w:rPr>
-        <w:t>: Configurado para executar automaticamente os testes após cada commit.</w:t>
+        <w:t xml:space="preserve">: Configurado para executar automaticamente os testes após cada </w:t>
+      </w:r>
+      <w:proofErr w:type="spellStart"/>
+      <w:r>
+        <w:rPr>
+          <w:rFonts w:ascii="Times New Roman" w:eastAsia="Times New Roman" w:hAnsi="Times New Roman" w:cs="Times New Roman"/>
+          <w:sz w:val="24"/>
+          <w:szCs w:val="24"/>
+          <w:lang w:eastAsia="pt-BR"/>
+        </w:rPr>
+        <w:t>commit</w:t>
+      </w:r>
+      <w:proofErr w:type="spellEnd"/>
+      <w:r>
+        <w:rPr>
+          <w:rFonts w:ascii="Times New Roman" w:eastAsia="Times New Roman" w:hAnsi="Times New Roman" w:cs="Times New Roman"/>
+          <w:sz w:val="24"/>
+          <w:szCs w:val="24"/>
+          <w:lang w:eastAsia="pt-BR"/>
+        </w:rPr>
+        <w:t>.</w:t>
       </w:r>
     </w:p>
     <w:p>
@@ -8039,6 +8710,7 @@
       <w:pPr>
         <w:pStyle w:val="Ttulo3"/>
       </w:pPr>
+      <w:bookmarkStart w:id="6" w:name="_Toc182779890"/>
       <w:r>
         <w:t xml:space="preserve">5 </w:t>
       </w:r>
@@ -8051,14 +8723,30 @@
       <w:r>
         <w:t>Casos de Teste</w:t>
       </w:r>
-      <w:bookmarkEnd w:id="8"/>
+      <w:bookmarkEnd w:id="6"/>
     </w:p>
     <w:p>
       <w:r>
         <w:t>Descreva aqui</w:t>
       </w:r>
       <w:r>
-        <w:t xml:space="preserve"> os casos de testes da aplicação. Seguir o template disponibilizado no FAIOline.</w:t>
+        <w:t xml:space="preserve"> os casos de testes da aplicação. Seguir o </w:t>
+      </w:r>
+      <w:proofErr w:type="spellStart"/>
+      <w:r>
+        <w:t>template</w:t>
+      </w:r>
+      <w:proofErr w:type="spellEnd"/>
+      <w:r>
+        <w:t xml:space="preserve"> disponibilizado no </w:t>
+      </w:r>
+      <w:proofErr w:type="spellStart"/>
+      <w:r>
+        <w:t>FAIOline</w:t>
+      </w:r>
+      <w:proofErr w:type="spellEnd"/>
+      <w:r>
+        <w:t>.</w:t>
       </w:r>
     </w:p>
     <w:tbl>
@@ -8153,12 +8841,69 @@
                 <w:lang w:val="es-ES"/>
               </w:rPr>
             </w:pPr>
+            <w:proofErr w:type="spellStart"/>
             <w:r>
               <w:rPr>
                 <w:rFonts w:ascii="Arial" w:hAnsi="Arial" w:cs="Arial"/>
                 <w:lang w:val="es-ES"/>
               </w:rPr>
-              <w:t>Fazer Login com um usuario válido</w:t>
+              <w:t>Fazer</w:t>
+            </w:r>
+            <w:proofErr w:type="spellEnd"/>
+            <w:r>
+              <w:rPr>
+                <w:rFonts w:ascii="Arial" w:hAnsi="Arial" w:cs="Arial"/>
+                <w:lang w:val="es-ES"/>
+              </w:rPr>
+              <w:t xml:space="preserve"> </w:t>
+            </w:r>
+            <w:proofErr w:type="spellStart"/>
+            <w:r>
+              <w:rPr>
+                <w:rFonts w:ascii="Arial" w:hAnsi="Arial" w:cs="Arial"/>
+                <w:lang w:val="es-ES"/>
+              </w:rPr>
+              <w:t>Login</w:t>
+            </w:r>
+            <w:proofErr w:type="spellEnd"/>
+            <w:r>
+              <w:rPr>
+                <w:rFonts w:ascii="Arial" w:hAnsi="Arial" w:cs="Arial"/>
+                <w:lang w:val="es-ES"/>
+              </w:rPr>
+              <w:t xml:space="preserve"> </w:t>
+            </w:r>
+            <w:proofErr w:type="spellStart"/>
+            <w:r>
+              <w:rPr>
+                <w:rFonts w:ascii="Arial" w:hAnsi="Arial" w:cs="Arial"/>
+                <w:lang w:val="es-ES"/>
+              </w:rPr>
+              <w:t>com</w:t>
+            </w:r>
+            <w:proofErr w:type="spellEnd"/>
+            <w:r>
+              <w:rPr>
+                <w:rFonts w:ascii="Arial" w:hAnsi="Arial" w:cs="Arial"/>
+                <w:lang w:val="es-ES"/>
+              </w:rPr>
+              <w:t xml:space="preserve"> </w:t>
+            </w:r>
+            <w:proofErr w:type="spellStart"/>
+            <w:r>
+              <w:rPr>
+                <w:rFonts w:ascii="Arial" w:hAnsi="Arial" w:cs="Arial"/>
+                <w:lang w:val="es-ES"/>
+              </w:rPr>
+              <w:t>um</w:t>
+            </w:r>
+            <w:proofErr w:type="spellEnd"/>
+            <w:r>
+              <w:rPr>
+                <w:rFonts w:ascii="Arial" w:hAnsi="Arial" w:cs="Arial"/>
+                <w:lang w:val="es-ES"/>
+              </w:rPr>
+              <w:t xml:space="preserve"> usuario válido</w:t>
             </w:r>
           </w:p>
         </w:tc>
@@ -8199,6 +8944,7 @@
                 <w:lang w:val="es-ES"/>
               </w:rPr>
             </w:pPr>
+            <w:proofErr w:type="spellStart"/>
             <w:r>
               <w:rPr>
                 <w:rFonts w:ascii="Arial" w:hAnsi="Arial" w:cs="Arial"/>
@@ -8206,6 +8952,7 @@
               </w:rPr>
               <w:t>Admin</w:t>
             </w:r>
+            <w:proofErr w:type="spellEnd"/>
           </w:p>
         </w:tc>
       </w:tr>
@@ -8230,8 +8977,19 @@
                 <w:bCs/>
                 <w:lang w:val="es-ES"/>
               </w:rPr>
-              <w:t>Requisitos Associados</w:t>
-            </w:r>
+              <w:t xml:space="preserve">Requisitos </w:t>
+            </w:r>
+            <w:proofErr w:type="spellStart"/>
+            <w:r>
+              <w:rPr>
+                <w:rFonts w:ascii="Arial" w:hAnsi="Arial" w:cs="Arial"/>
+                <w:b/>
+                <w:bCs/>
+                <w:lang w:val="es-ES"/>
+              </w:rPr>
+              <w:t>Associados</w:t>
+            </w:r>
+            <w:proofErr w:type="spellEnd"/>
           </w:p>
         </w:tc>
         <w:tc>
@@ -8269,6 +9027,7 @@
                 <w:lang w:val="es-ES"/>
               </w:rPr>
             </w:pPr>
+            <w:proofErr w:type="spellStart"/>
             <w:r>
               <w:rPr>
                 <w:rFonts w:ascii="Arial" w:hAnsi="Arial" w:cs="Arial"/>
@@ -8278,6 +9037,7 @@
               </w:rPr>
               <w:t>Pré-condições</w:t>
             </w:r>
+            <w:proofErr w:type="spellEnd"/>
           </w:p>
         </w:tc>
         <w:tc>
@@ -8291,13 +9051,31 @@
                 <w:lang w:val="es-ES"/>
               </w:rPr>
             </w:pPr>
+            <w:proofErr w:type="spellStart"/>
             <w:r>
               <w:rPr>
                 <w:rFonts w:ascii="Arial" w:hAnsi="Arial" w:cs="Arial"/>
                 <w:lang w:val="es-ES"/>
               </w:rPr>
-              <w:t>Usuário cadastrado</w:t>
-            </w:r>
+              <w:t>Usuário</w:t>
+            </w:r>
+            <w:proofErr w:type="spellEnd"/>
+            <w:r>
+              <w:rPr>
+                <w:rFonts w:ascii="Arial" w:hAnsi="Arial" w:cs="Arial"/>
+                <w:lang w:val="es-ES"/>
+              </w:rPr>
+              <w:t xml:space="preserve"> </w:t>
+            </w:r>
+            <w:proofErr w:type="spellStart"/>
+            <w:r>
+              <w:rPr>
+                <w:rFonts w:ascii="Arial" w:hAnsi="Arial" w:cs="Arial"/>
+                <w:lang w:val="es-ES"/>
+              </w:rPr>
+              <w:t>cadastrado</w:t>
+            </w:r>
+            <w:proofErr w:type="spellEnd"/>
           </w:p>
         </w:tc>
       </w:tr>
@@ -8342,23 +9120,78 @@
                 <w:rFonts w:ascii="Arial" w:hAnsi="Arial" w:cs="Arial"/>
                 <w:lang w:val="es-ES"/>
               </w:rPr>
-              <w:t>Nome do usuario: josé</w:t>
-            </w:r>
+              <w:t xml:space="preserve">Nome do usuario: </w:t>
+            </w:r>
+            <w:proofErr w:type="spellStart"/>
             <w:r>
               <w:rPr>
                 <w:rFonts w:ascii="Arial" w:hAnsi="Arial" w:cs="Arial"/>
                 <w:lang w:val="es-ES"/>
               </w:rPr>
+              <w:t>josé</w:t>
+            </w:r>
+            <w:proofErr w:type="spellEnd"/>
+            <w:r>
+              <w:rPr>
+                <w:rFonts w:ascii="Arial" w:hAnsi="Arial" w:cs="Arial"/>
+                <w:lang w:val="es-ES"/>
+              </w:rPr>
               <w:br/>
-              <w:t>Senha do usuario: 1234</w:t>
-            </w:r>
+            </w:r>
+            <w:proofErr w:type="spellStart"/>
             <w:r>
               <w:rPr>
                 <w:rFonts w:ascii="Arial" w:hAnsi="Arial" w:cs="Arial"/>
                 <w:lang w:val="es-ES"/>
               </w:rPr>
+              <w:t>Senha</w:t>
+            </w:r>
+            <w:proofErr w:type="spellEnd"/>
+            <w:r>
+              <w:rPr>
+                <w:rFonts w:ascii="Arial" w:hAnsi="Arial" w:cs="Arial"/>
+                <w:lang w:val="es-ES"/>
+              </w:rPr>
+              <w:t xml:space="preserve"> do usuario: 1234</w:t>
+            </w:r>
+            <w:r>
+              <w:rPr>
+                <w:rFonts w:ascii="Arial" w:hAnsi="Arial" w:cs="Arial"/>
+                <w:lang w:val="es-ES"/>
+              </w:rPr>
               <w:br/>
-              <w:t>Selecionar a opção logar</w:t>
+            </w:r>
+            <w:proofErr w:type="spellStart"/>
+            <w:r>
+              <w:rPr>
+                <w:rFonts w:ascii="Arial" w:hAnsi="Arial" w:cs="Arial"/>
+                <w:lang w:val="es-ES"/>
+              </w:rPr>
+              <w:t>Selecionar</w:t>
+            </w:r>
+            <w:proofErr w:type="spellEnd"/>
+            <w:r>
+              <w:rPr>
+                <w:rFonts w:ascii="Arial" w:hAnsi="Arial" w:cs="Arial"/>
+                <w:lang w:val="es-ES"/>
+              </w:rPr>
+              <w:t xml:space="preserve"> a </w:t>
+            </w:r>
+            <w:proofErr w:type="spellStart"/>
+            <w:r>
+              <w:rPr>
+                <w:rFonts w:ascii="Arial" w:hAnsi="Arial" w:cs="Arial"/>
+                <w:lang w:val="es-ES"/>
+              </w:rPr>
+              <w:t>opção</w:t>
+            </w:r>
+            <w:proofErr w:type="spellEnd"/>
+            <w:r>
+              <w:rPr>
+                <w:rFonts w:ascii="Arial" w:hAnsi="Arial" w:cs="Arial"/>
+                <w:lang w:val="es-ES"/>
+              </w:rPr>
+              <w:t xml:space="preserve"> logar</w:t>
             </w:r>
           </w:p>
         </w:tc>
@@ -8377,6 +9210,7 @@
                 <w:lang w:val="es-ES"/>
               </w:rPr>
             </w:pPr>
+            <w:proofErr w:type="spellStart"/>
             <w:r>
               <w:rPr>
                 <w:rFonts w:ascii="Arial" w:hAnsi="Arial" w:cs="Arial"/>
@@ -8386,6 +9220,7 @@
               </w:rPr>
               <w:t>Saidas</w:t>
             </w:r>
+            <w:proofErr w:type="spellEnd"/>
           </w:p>
         </w:tc>
         <w:tc>
@@ -8399,6 +9234,7 @@
                 <w:lang w:val="es-ES"/>
               </w:rPr>
             </w:pPr>
+            <w:proofErr w:type="spellStart"/>
             <w:r>
               <w:rPr>
                 <w:rFonts w:ascii="Arial" w:hAnsi="Arial" w:cs="Arial"/>
@@ -8418,8 +9254,41 @@
                 <w:rFonts w:ascii="Arial" w:hAnsi="Arial" w:cs="Arial"/>
                 <w:lang w:val="es-ES"/>
               </w:rPr>
-              <w:t>rio logado com sucesso</w:t>
-            </w:r>
+              <w:t>rio</w:t>
+            </w:r>
+            <w:proofErr w:type="spellEnd"/>
+            <w:r>
+              <w:rPr>
+                <w:rFonts w:ascii="Arial" w:hAnsi="Arial" w:cs="Arial"/>
+                <w:lang w:val="es-ES"/>
+              </w:rPr>
+              <w:t xml:space="preserve"> logado </w:t>
+            </w:r>
+            <w:proofErr w:type="spellStart"/>
+            <w:r>
+              <w:rPr>
+                <w:rFonts w:ascii="Arial" w:hAnsi="Arial" w:cs="Arial"/>
+                <w:lang w:val="es-ES"/>
+              </w:rPr>
+              <w:t>com</w:t>
+            </w:r>
+            <w:proofErr w:type="spellEnd"/>
+            <w:r>
+              <w:rPr>
+                <w:rFonts w:ascii="Arial" w:hAnsi="Arial" w:cs="Arial"/>
+                <w:lang w:val="es-ES"/>
+              </w:rPr>
+              <w:t xml:space="preserve"> </w:t>
+            </w:r>
+            <w:proofErr w:type="spellStart"/>
+            <w:r>
+              <w:rPr>
+                <w:rFonts w:ascii="Arial" w:hAnsi="Arial" w:cs="Arial"/>
+                <w:lang w:val="es-ES"/>
+              </w:rPr>
+              <w:t>sucesso</w:t>
+            </w:r>
+            <w:proofErr w:type="spellEnd"/>
           </w:p>
         </w:tc>
       </w:tr>
@@ -8459,12 +9328,37 @@
                 <w:lang w:val="es-ES"/>
               </w:rPr>
             </w:pPr>
+            <w:proofErr w:type="spellStart"/>
             <w:r>
               <w:rPr>
                 <w:rFonts w:ascii="Arial" w:hAnsi="Arial" w:cs="Arial"/>
                 <w:lang w:val="es-ES"/>
               </w:rPr>
-              <w:t>Acesso a aplicação usando o browser Chrome</w:t>
+              <w:t>Acesso</w:t>
+            </w:r>
+            <w:proofErr w:type="spellEnd"/>
+            <w:r>
+              <w:rPr>
+                <w:rFonts w:ascii="Arial" w:hAnsi="Arial" w:cs="Arial"/>
+                <w:lang w:val="es-ES"/>
+              </w:rPr>
+              <w:t xml:space="preserve"> a </w:t>
+            </w:r>
+            <w:proofErr w:type="spellStart"/>
+            <w:r>
+              <w:rPr>
+                <w:rFonts w:ascii="Arial" w:hAnsi="Arial" w:cs="Arial"/>
+                <w:lang w:val="es-ES"/>
+              </w:rPr>
+              <w:t>aplicação</w:t>
+            </w:r>
+            <w:proofErr w:type="spellEnd"/>
+            <w:r>
+              <w:rPr>
+                <w:rFonts w:ascii="Arial" w:hAnsi="Arial" w:cs="Arial"/>
+                <w:lang w:val="es-ES"/>
+              </w:rPr>
+              <w:t xml:space="preserve"> usando o browser Chrome</w:t>
             </w:r>
           </w:p>
         </w:tc>
@@ -8483,6 +9377,7 @@
                 <w:lang w:val="es-ES"/>
               </w:rPr>
             </w:pPr>
+            <w:proofErr w:type="spellStart"/>
             <w:r>
               <w:rPr>
                 <w:rFonts w:ascii="Arial" w:hAnsi="Arial" w:cs="Arial"/>
@@ -8492,6 +9387,7 @@
               </w:rPr>
               <w:t>Procedimentos</w:t>
             </w:r>
+            <w:proofErr w:type="spellEnd"/>
           </w:p>
         </w:tc>
         <w:tc>
@@ -8505,12 +9401,37 @@
                 <w:lang w:val="es-ES"/>
               </w:rPr>
             </w:pPr>
+            <w:proofErr w:type="spellStart"/>
             <w:r>
               <w:rPr>
                 <w:rFonts w:ascii="Arial" w:hAnsi="Arial" w:cs="Arial"/>
                 <w:lang w:val="es-ES"/>
               </w:rPr>
-              <w:t>Login -  CT - 001</w:t>
+              <w:t>Login</w:t>
+            </w:r>
+            <w:proofErr w:type="spellEnd"/>
+            <w:r>
+              <w:rPr>
+                <w:rFonts w:ascii="Arial" w:hAnsi="Arial" w:cs="Arial"/>
+                <w:lang w:val="es-ES"/>
+              </w:rPr>
+              <w:t xml:space="preserve"> </w:t>
+            </w:r>
+            <w:proofErr w:type="gramStart"/>
+            <w:r>
+              <w:rPr>
+                <w:rFonts w:ascii="Arial" w:hAnsi="Arial" w:cs="Arial"/>
+                <w:lang w:val="es-ES"/>
+              </w:rPr>
+              <w:t>-  CT</w:t>
+            </w:r>
+            <w:proofErr w:type="gramEnd"/>
+            <w:r>
+              <w:rPr>
+                <w:rFonts w:ascii="Arial" w:hAnsi="Arial" w:cs="Arial"/>
+                <w:lang w:val="es-ES"/>
+              </w:rPr>
+              <w:t xml:space="preserve"> - 001</w:t>
             </w:r>
           </w:p>
         </w:tc>
@@ -8529,6 +9450,7 @@
                 <w:lang w:val="es-ES"/>
               </w:rPr>
             </w:pPr>
+            <w:proofErr w:type="spellStart"/>
             <w:r>
               <w:rPr>
                 <w:rFonts w:ascii="Arial" w:hAnsi="Arial" w:cs="Arial"/>
@@ -8538,6 +9460,7 @@
               </w:rPr>
               <w:t>Dependências</w:t>
             </w:r>
+            <w:proofErr w:type="spellEnd"/>
           </w:p>
         </w:tc>
         <w:tc>
@@ -8556,8 +9479,17 @@
                 <w:rFonts w:ascii="Arial" w:hAnsi="Arial" w:cs="Arial"/>
                 <w:lang w:val="es-ES"/>
               </w:rPr>
-              <w:t>Browser Chrome instalado, usuario cadastrado</w:t>
-            </w:r>
+              <w:t xml:space="preserve">Browser Chrome instalado, usuario </w:t>
+            </w:r>
+            <w:proofErr w:type="spellStart"/>
+            <w:r>
+              <w:rPr>
+                <w:rFonts w:ascii="Arial" w:hAnsi="Arial" w:cs="Arial"/>
+                <w:lang w:val="es-ES"/>
+              </w:rPr>
+              <w:t>cadastrado</w:t>
+            </w:r>
+            <w:proofErr w:type="spellEnd"/>
           </w:p>
         </w:tc>
       </w:tr>
@@ -8705,6 +9637,7 @@
                 <w:lang w:val="es-ES"/>
               </w:rPr>
             </w:pPr>
+            <w:proofErr w:type="spellStart"/>
             <w:r>
               <w:rPr>
                 <w:rFonts w:ascii="Arial" w:hAnsi="Arial" w:cs="Arial"/>
@@ -8712,6 +9645,7 @@
               </w:rPr>
               <w:t>Admin</w:t>
             </w:r>
+            <w:proofErr w:type="spellEnd"/>
           </w:p>
         </w:tc>
       </w:tr>
@@ -8736,8 +9670,19 @@
                 <w:bCs/>
                 <w:lang w:val="es-ES"/>
               </w:rPr>
-              <w:t>Requisitos Associados</w:t>
-            </w:r>
+              <w:t xml:space="preserve">Requisitos </w:t>
+            </w:r>
+            <w:proofErr w:type="spellStart"/>
+            <w:r>
+              <w:rPr>
+                <w:rFonts w:ascii="Arial" w:hAnsi="Arial" w:cs="Arial"/>
+                <w:b/>
+                <w:bCs/>
+                <w:lang w:val="es-ES"/>
+              </w:rPr>
+              <w:t>Associados</w:t>
+            </w:r>
+            <w:proofErr w:type="spellEnd"/>
           </w:p>
         </w:tc>
         <w:tc>
@@ -8775,6 +9720,7 @@
                 <w:lang w:val="es-ES"/>
               </w:rPr>
             </w:pPr>
+            <w:proofErr w:type="spellStart"/>
             <w:r>
               <w:rPr>
                 <w:rFonts w:ascii="Arial" w:hAnsi="Arial" w:cs="Arial"/>
@@ -8784,6 +9730,7 @@
               </w:rPr>
               <w:t>Pré-condições</w:t>
             </w:r>
+            <w:proofErr w:type="spellEnd"/>
           </w:p>
         </w:tc>
         <w:tc>
@@ -8797,13 +9744,31 @@
                 <w:lang w:val="es-ES"/>
               </w:rPr>
             </w:pPr>
+            <w:proofErr w:type="spellStart"/>
             <w:r>
               <w:rPr>
                 <w:rFonts w:ascii="Arial" w:hAnsi="Arial" w:cs="Arial"/>
                 <w:lang w:val="es-ES"/>
               </w:rPr>
-              <w:t>Usuário cadastrado</w:t>
-            </w:r>
+              <w:t>Usuário</w:t>
+            </w:r>
+            <w:proofErr w:type="spellEnd"/>
+            <w:r>
+              <w:rPr>
+                <w:rFonts w:ascii="Arial" w:hAnsi="Arial" w:cs="Arial"/>
+                <w:lang w:val="es-ES"/>
+              </w:rPr>
+              <w:t xml:space="preserve"> </w:t>
+            </w:r>
+            <w:proofErr w:type="spellStart"/>
+            <w:r>
+              <w:rPr>
+                <w:rFonts w:ascii="Arial" w:hAnsi="Arial" w:cs="Arial"/>
+                <w:lang w:val="es-ES"/>
+              </w:rPr>
+              <w:t>cadastrado</w:t>
+            </w:r>
+            <w:proofErr w:type="spellEnd"/>
           </w:p>
         </w:tc>
       </w:tr>
@@ -8848,24 +9813,73 @@
                 <w:rFonts w:ascii="Arial" w:hAnsi="Arial" w:cs="Arial"/>
                 <w:lang w:val="es-ES"/>
               </w:rPr>
-              <w:t>Nome do usuario: josé</w:t>
-            </w:r>
+              <w:t xml:space="preserve">Nome do usuario: </w:t>
+            </w:r>
+            <w:proofErr w:type="spellStart"/>
             <w:r>
               <w:rPr>
                 <w:rFonts w:ascii="Arial" w:hAnsi="Arial" w:cs="Arial"/>
                 <w:lang w:val="es-ES"/>
               </w:rPr>
+              <w:t>josé</w:t>
+            </w:r>
+            <w:proofErr w:type="spellEnd"/>
+            <w:r>
+              <w:rPr>
+                <w:rFonts w:ascii="Arial" w:hAnsi="Arial" w:cs="Arial"/>
+                <w:lang w:val="es-ES"/>
+              </w:rPr>
               <w:br/>
-              <w:t xml:space="preserve">Senha do usuario: </w:t>
-            </w:r>
+            </w:r>
+            <w:proofErr w:type="spellStart"/>
             <w:r>
               <w:rPr>
                 <w:rFonts w:ascii="Arial" w:hAnsi="Arial" w:cs="Arial"/>
                 <w:lang w:val="es-ES"/>
               </w:rPr>
+              <w:t>Senha</w:t>
+            </w:r>
+            <w:proofErr w:type="spellEnd"/>
+            <w:r>
+              <w:rPr>
+                <w:rFonts w:ascii="Arial" w:hAnsi="Arial" w:cs="Arial"/>
+                <w:lang w:val="es-ES"/>
+              </w:rPr>
+              <w:t xml:space="preserve"> do usuario: </w:t>
+            </w:r>
+            <w:r>
+              <w:rPr>
+                <w:rFonts w:ascii="Arial" w:hAnsi="Arial" w:cs="Arial"/>
+                <w:lang w:val="es-ES"/>
+              </w:rPr>
               <w:br/>
-              <w:t>Seleccionar a opção recuperar senha</w:t>
-            </w:r>
+              <w:t xml:space="preserve">Seleccionar a </w:t>
+            </w:r>
+            <w:proofErr w:type="spellStart"/>
+            <w:r>
+              <w:rPr>
+                <w:rFonts w:ascii="Arial" w:hAnsi="Arial" w:cs="Arial"/>
+                <w:lang w:val="es-ES"/>
+              </w:rPr>
+              <w:t>opção</w:t>
+            </w:r>
+            <w:proofErr w:type="spellEnd"/>
+            <w:r>
+              <w:rPr>
+                <w:rFonts w:ascii="Arial" w:hAnsi="Arial" w:cs="Arial"/>
+                <w:lang w:val="es-ES"/>
+              </w:rPr>
+              <w:t xml:space="preserve"> recuperar </w:t>
+            </w:r>
+            <w:proofErr w:type="spellStart"/>
+            <w:r>
+              <w:rPr>
+                <w:rFonts w:ascii="Arial" w:hAnsi="Arial" w:cs="Arial"/>
+                <w:lang w:val="es-ES"/>
+              </w:rPr>
+              <w:t>senha</w:t>
+            </w:r>
+            <w:proofErr w:type="spellEnd"/>
           </w:p>
         </w:tc>
       </w:tr>
@@ -8883,6 +9897,7 @@
                 <w:lang w:val="es-ES"/>
               </w:rPr>
             </w:pPr>
+            <w:proofErr w:type="spellStart"/>
             <w:r>
               <w:rPr>
                 <w:rFonts w:ascii="Arial" w:hAnsi="Arial" w:cs="Arial"/>
@@ -8892,6 +9907,7 @@
               </w:rPr>
               <w:t>Saidas</w:t>
             </w:r>
+            <w:proofErr w:type="spellEnd"/>
           </w:p>
         </w:tc>
         <w:tc>
@@ -8905,13 +9921,79 @@
                 <w:lang w:val="es-ES"/>
               </w:rPr>
             </w:pPr>
+            <w:proofErr w:type="spellStart"/>
             <w:r>
               <w:rPr>
                 <w:rFonts w:ascii="Arial" w:hAnsi="Arial" w:cs="Arial"/>
                 <w:lang w:val="es-ES"/>
               </w:rPr>
-              <w:t>Usuário deve ser direcionado para a recuperação de senha</w:t>
-            </w:r>
+              <w:t>Usuário</w:t>
+            </w:r>
+            <w:proofErr w:type="spellEnd"/>
+            <w:r>
+              <w:rPr>
+                <w:rFonts w:ascii="Arial" w:hAnsi="Arial" w:cs="Arial"/>
+                <w:lang w:val="es-ES"/>
+              </w:rPr>
+              <w:t xml:space="preserve"> </w:t>
+            </w:r>
+            <w:proofErr w:type="spellStart"/>
+            <w:r>
+              <w:rPr>
+                <w:rFonts w:ascii="Arial" w:hAnsi="Arial" w:cs="Arial"/>
+                <w:lang w:val="es-ES"/>
+              </w:rPr>
+              <w:t>deve</w:t>
+            </w:r>
+            <w:proofErr w:type="spellEnd"/>
+            <w:r>
+              <w:rPr>
+                <w:rFonts w:ascii="Arial" w:hAnsi="Arial" w:cs="Arial"/>
+                <w:lang w:val="es-ES"/>
+              </w:rPr>
+              <w:t xml:space="preserve"> ser </w:t>
+            </w:r>
+            <w:proofErr w:type="spellStart"/>
+            <w:r>
+              <w:rPr>
+                <w:rFonts w:ascii="Arial" w:hAnsi="Arial" w:cs="Arial"/>
+                <w:lang w:val="es-ES"/>
+              </w:rPr>
+              <w:t>direcionado</w:t>
+            </w:r>
+            <w:proofErr w:type="spellEnd"/>
+            <w:r>
+              <w:rPr>
+                <w:rFonts w:ascii="Arial" w:hAnsi="Arial" w:cs="Arial"/>
+                <w:lang w:val="es-ES"/>
+              </w:rPr>
+              <w:t xml:space="preserve"> para a </w:t>
+            </w:r>
+            <w:proofErr w:type="spellStart"/>
+            <w:r>
+              <w:rPr>
+                <w:rFonts w:ascii="Arial" w:hAnsi="Arial" w:cs="Arial"/>
+                <w:lang w:val="es-ES"/>
+              </w:rPr>
+              <w:t>recuperação</w:t>
+            </w:r>
+            <w:proofErr w:type="spellEnd"/>
+            <w:r>
+              <w:rPr>
+                <w:rFonts w:ascii="Arial" w:hAnsi="Arial" w:cs="Arial"/>
+                <w:lang w:val="es-ES"/>
+              </w:rPr>
+              <w:t xml:space="preserve"> de </w:t>
+            </w:r>
+            <w:proofErr w:type="spellStart"/>
+            <w:r>
+              <w:rPr>
+                <w:rFonts w:ascii="Arial" w:hAnsi="Arial" w:cs="Arial"/>
+                <w:lang w:val="es-ES"/>
+              </w:rPr>
+              <w:t>senha</w:t>
+            </w:r>
+            <w:proofErr w:type="spellEnd"/>
           </w:p>
         </w:tc>
       </w:tr>
@@ -8951,12 +10033,21 @@
                 <w:lang w:val="es-ES"/>
               </w:rPr>
             </w:pPr>
+            <w:proofErr w:type="spellStart"/>
             <w:r>
               <w:rPr>
                 <w:rFonts w:ascii="Arial" w:hAnsi="Arial" w:cs="Arial"/>
                 <w:lang w:val="es-ES"/>
               </w:rPr>
-              <w:t>Acesso a internet</w:t>
+              <w:t>Acesso</w:t>
+            </w:r>
+            <w:proofErr w:type="spellEnd"/>
+            <w:r>
+              <w:rPr>
+                <w:rFonts w:ascii="Arial" w:hAnsi="Arial" w:cs="Arial"/>
+                <w:lang w:val="es-ES"/>
+              </w:rPr>
+              <w:t xml:space="preserve"> a internet</w:t>
             </w:r>
             <w:r>
               <w:rPr>
@@ -8990,6 +10081,7 @@
                 <w:lang w:val="es-ES"/>
               </w:rPr>
             </w:pPr>
+            <w:proofErr w:type="spellStart"/>
             <w:r>
               <w:rPr>
                 <w:rFonts w:ascii="Arial" w:hAnsi="Arial" w:cs="Arial"/>
@@ -8999,6 +10091,7 @@
               </w:rPr>
               <w:t>Procedimentos</w:t>
             </w:r>
+            <w:proofErr w:type="spellEnd"/>
           </w:p>
         </w:tc>
         <w:tc>
@@ -9012,12 +10105,37 @@
                 <w:lang w:val="es-ES"/>
               </w:rPr>
             </w:pPr>
+            <w:proofErr w:type="spellStart"/>
             <w:r>
               <w:rPr>
                 <w:rFonts w:ascii="Arial" w:hAnsi="Arial" w:cs="Arial"/>
                 <w:lang w:val="es-ES"/>
               </w:rPr>
-              <w:t>Login – Recuperar senha CT - 002</w:t>
+              <w:t>Login</w:t>
+            </w:r>
+            <w:proofErr w:type="spellEnd"/>
+            <w:r>
+              <w:rPr>
+                <w:rFonts w:ascii="Arial" w:hAnsi="Arial" w:cs="Arial"/>
+                <w:lang w:val="es-ES"/>
+              </w:rPr>
+              <w:t xml:space="preserve"> – Recuperar </w:t>
+            </w:r>
+            <w:proofErr w:type="spellStart"/>
+            <w:r>
+              <w:rPr>
+                <w:rFonts w:ascii="Arial" w:hAnsi="Arial" w:cs="Arial"/>
+                <w:lang w:val="es-ES"/>
+              </w:rPr>
+              <w:t>senha</w:t>
+            </w:r>
+            <w:proofErr w:type="spellEnd"/>
+            <w:r>
+              <w:rPr>
+                <w:rFonts w:ascii="Arial" w:hAnsi="Arial" w:cs="Arial"/>
+                <w:lang w:val="es-ES"/>
+              </w:rPr>
+              <w:t xml:space="preserve"> CT - 002</w:t>
             </w:r>
           </w:p>
         </w:tc>
@@ -9036,6 +10154,7 @@
                 <w:lang w:val="es-ES"/>
               </w:rPr>
             </w:pPr>
+            <w:proofErr w:type="spellStart"/>
             <w:r>
               <w:rPr>
                 <w:rFonts w:ascii="Arial" w:hAnsi="Arial" w:cs="Arial"/>
@@ -9045,6 +10164,7 @@
               </w:rPr>
               <w:t>Dependências</w:t>
             </w:r>
+            <w:proofErr w:type="spellEnd"/>
           </w:p>
         </w:tc>
         <w:tc>
@@ -9094,8 +10214,17 @@
                 <w:rFonts w:ascii="Arial" w:hAnsi="Arial" w:cs="Arial"/>
                 <w:lang w:val="es-ES"/>
               </w:rPr>
-              <w:t xml:space="preserve"> cadastrado</w:t>
-            </w:r>
+              <w:t xml:space="preserve"> </w:t>
+            </w:r>
+            <w:proofErr w:type="spellStart"/>
+            <w:r>
+              <w:rPr>
+                <w:rFonts w:ascii="Arial" w:hAnsi="Arial" w:cs="Arial"/>
+                <w:lang w:val="es-ES"/>
+              </w:rPr>
+              <w:t>cadastrado</w:t>
+            </w:r>
+            <w:proofErr w:type="spellEnd"/>
           </w:p>
         </w:tc>
       </w:tr>
@@ -9109,14 +10238,14 @@
       <w:pPr>
         <w:pStyle w:val="Ttulo3"/>
       </w:pPr>
-      <w:bookmarkStart w:id="9" w:name="_Toc182751811"/>
+      <w:bookmarkStart w:id="7" w:name="_Toc182779891"/>
       <w:r>
         <w:t xml:space="preserve">6 - </w:t>
       </w:r>
       <w:r>
         <w:t>Cronograma</w:t>
       </w:r>
-      <w:bookmarkEnd w:id="9"/>
+      <w:bookmarkEnd w:id="7"/>
     </w:p>
     <w:tbl>
       <w:tblPr>
@@ -9173,7 +10302,6 @@
                 <w:b/>
                 <w:bCs/>
               </w:rPr>
-              <w:lastRenderedPageBreak/>
               <w:t>Tipo de teste</w:t>
             </w:r>
           </w:p>
@@ -9334,12 +10462,28 @@
                 <w:rFonts w:ascii="Arial" w:hAnsi="Arial" w:cs="Arial"/>
               </w:rPr>
             </w:pPr>
-            <w:r>
-              <w:rPr>
-                <w:rFonts w:ascii="Arial" w:hAnsi="Arial" w:cs="Arial"/>
-              </w:rPr>
-              <w:t>dd/mm/aaaa</w:t>
-            </w:r>
+            <w:proofErr w:type="spellStart"/>
+            <w:r>
+              <w:rPr>
+                <w:rFonts w:ascii="Arial" w:hAnsi="Arial" w:cs="Arial"/>
+              </w:rPr>
+              <w:t>dd</w:t>
+            </w:r>
+            <w:proofErr w:type="spellEnd"/>
+            <w:r>
+              <w:rPr>
+                <w:rFonts w:ascii="Arial" w:hAnsi="Arial" w:cs="Arial"/>
+              </w:rPr>
+              <w:t>/mm/</w:t>
+            </w:r>
+            <w:proofErr w:type="spellStart"/>
+            <w:r>
+              <w:rPr>
+                <w:rFonts w:ascii="Arial" w:hAnsi="Arial" w:cs="Arial"/>
+              </w:rPr>
+              <w:t>aaaa</w:t>
+            </w:r>
+            <w:proofErr w:type="spellEnd"/>
           </w:p>
         </w:tc>
         <w:tc>
@@ -9360,12 +10504,28 @@
                 <w:rFonts w:ascii="Arial" w:hAnsi="Arial" w:cs="Arial"/>
               </w:rPr>
             </w:pPr>
-            <w:r>
-              <w:rPr>
-                <w:rFonts w:ascii="Arial" w:hAnsi="Arial" w:cs="Arial"/>
-              </w:rPr>
-              <w:t>dd/mm/aaaa</w:t>
-            </w:r>
+            <w:proofErr w:type="spellStart"/>
+            <w:r>
+              <w:rPr>
+                <w:rFonts w:ascii="Arial" w:hAnsi="Arial" w:cs="Arial"/>
+              </w:rPr>
+              <w:t>dd</w:t>
+            </w:r>
+            <w:proofErr w:type="spellEnd"/>
+            <w:r>
+              <w:rPr>
+                <w:rFonts w:ascii="Arial" w:hAnsi="Arial" w:cs="Arial"/>
+              </w:rPr>
+              <w:t>/mm/</w:t>
+            </w:r>
+            <w:proofErr w:type="spellStart"/>
+            <w:r>
+              <w:rPr>
+                <w:rFonts w:ascii="Arial" w:hAnsi="Arial" w:cs="Arial"/>
+              </w:rPr>
+              <w:t>aaaa</w:t>
+            </w:r>
+            <w:proofErr w:type="spellEnd"/>
           </w:p>
         </w:tc>
       </w:tr>
@@ -9392,6 +10552,7 @@
               <w:rPr>
                 <w:rFonts w:ascii="Arial" w:hAnsi="Arial" w:cs="Arial"/>
               </w:rPr>
+              <w:lastRenderedPageBreak/>
               <w:t>projetar teste</w:t>
             </w:r>
           </w:p>
@@ -9434,12 +10595,28 @@
                 <w:rFonts w:ascii="Arial" w:hAnsi="Arial" w:cs="Arial"/>
               </w:rPr>
             </w:pPr>
-            <w:r>
-              <w:rPr>
-                <w:rFonts w:ascii="Arial" w:hAnsi="Arial" w:cs="Arial"/>
-              </w:rPr>
-              <w:t>dd/mm/aaaa</w:t>
-            </w:r>
+            <w:proofErr w:type="spellStart"/>
+            <w:r>
+              <w:rPr>
+                <w:rFonts w:ascii="Arial" w:hAnsi="Arial" w:cs="Arial"/>
+              </w:rPr>
+              <w:t>dd</w:t>
+            </w:r>
+            <w:proofErr w:type="spellEnd"/>
+            <w:r>
+              <w:rPr>
+                <w:rFonts w:ascii="Arial" w:hAnsi="Arial" w:cs="Arial"/>
+              </w:rPr>
+              <w:t>/mm/</w:t>
+            </w:r>
+            <w:proofErr w:type="spellStart"/>
+            <w:r>
+              <w:rPr>
+                <w:rFonts w:ascii="Arial" w:hAnsi="Arial" w:cs="Arial"/>
+              </w:rPr>
+              <w:t>aaaa</w:t>
+            </w:r>
+            <w:proofErr w:type="spellEnd"/>
           </w:p>
         </w:tc>
         <w:tc>
@@ -9460,12 +10637,28 @@
                 <w:rFonts w:ascii="Arial" w:hAnsi="Arial" w:cs="Arial"/>
               </w:rPr>
             </w:pPr>
-            <w:r>
-              <w:rPr>
-                <w:rFonts w:ascii="Arial" w:hAnsi="Arial" w:cs="Arial"/>
-              </w:rPr>
-              <w:t>dd/mm/aaaa</w:t>
-            </w:r>
+            <w:proofErr w:type="spellStart"/>
+            <w:r>
+              <w:rPr>
+                <w:rFonts w:ascii="Arial" w:hAnsi="Arial" w:cs="Arial"/>
+              </w:rPr>
+              <w:t>dd</w:t>
+            </w:r>
+            <w:proofErr w:type="spellEnd"/>
+            <w:r>
+              <w:rPr>
+                <w:rFonts w:ascii="Arial" w:hAnsi="Arial" w:cs="Arial"/>
+              </w:rPr>
+              <w:t>/mm/</w:t>
+            </w:r>
+            <w:proofErr w:type="spellStart"/>
+            <w:r>
+              <w:rPr>
+                <w:rFonts w:ascii="Arial" w:hAnsi="Arial" w:cs="Arial"/>
+              </w:rPr>
+              <w:t>aaaa</w:t>
+            </w:r>
+            <w:proofErr w:type="spellEnd"/>
           </w:p>
         </w:tc>
       </w:tr>
@@ -9534,12 +10727,28 @@
                 <w:rFonts w:ascii="Arial" w:hAnsi="Arial" w:cs="Arial"/>
               </w:rPr>
             </w:pPr>
-            <w:r>
-              <w:rPr>
-                <w:rFonts w:ascii="Arial" w:hAnsi="Arial" w:cs="Arial"/>
-              </w:rPr>
-              <w:t>dd/mm/aaaa</w:t>
-            </w:r>
+            <w:proofErr w:type="spellStart"/>
+            <w:r>
+              <w:rPr>
+                <w:rFonts w:ascii="Arial" w:hAnsi="Arial" w:cs="Arial"/>
+              </w:rPr>
+              <w:t>dd</w:t>
+            </w:r>
+            <w:proofErr w:type="spellEnd"/>
+            <w:r>
+              <w:rPr>
+                <w:rFonts w:ascii="Arial" w:hAnsi="Arial" w:cs="Arial"/>
+              </w:rPr>
+              <w:t>/mm/</w:t>
+            </w:r>
+            <w:proofErr w:type="spellStart"/>
+            <w:r>
+              <w:rPr>
+                <w:rFonts w:ascii="Arial" w:hAnsi="Arial" w:cs="Arial"/>
+              </w:rPr>
+              <w:t>aaaa</w:t>
+            </w:r>
+            <w:proofErr w:type="spellEnd"/>
           </w:p>
         </w:tc>
         <w:tc>
@@ -9560,12 +10769,28 @@
                 <w:rFonts w:ascii="Arial" w:hAnsi="Arial" w:cs="Arial"/>
               </w:rPr>
             </w:pPr>
-            <w:r>
-              <w:rPr>
-                <w:rFonts w:ascii="Arial" w:hAnsi="Arial" w:cs="Arial"/>
-              </w:rPr>
-              <w:t>dd/mm/aaaa</w:t>
-            </w:r>
+            <w:proofErr w:type="spellStart"/>
+            <w:r>
+              <w:rPr>
+                <w:rFonts w:ascii="Arial" w:hAnsi="Arial" w:cs="Arial"/>
+              </w:rPr>
+              <w:t>dd</w:t>
+            </w:r>
+            <w:proofErr w:type="spellEnd"/>
+            <w:r>
+              <w:rPr>
+                <w:rFonts w:ascii="Arial" w:hAnsi="Arial" w:cs="Arial"/>
+              </w:rPr>
+              <w:t>/mm/</w:t>
+            </w:r>
+            <w:proofErr w:type="spellStart"/>
+            <w:r>
+              <w:rPr>
+                <w:rFonts w:ascii="Arial" w:hAnsi="Arial" w:cs="Arial"/>
+              </w:rPr>
+              <w:t>aaaa</w:t>
+            </w:r>
+            <w:proofErr w:type="spellEnd"/>
           </w:p>
         </w:tc>
       </w:tr>
@@ -9634,12 +10859,28 @@
                 <w:rFonts w:ascii="Arial" w:hAnsi="Arial" w:cs="Arial"/>
               </w:rPr>
             </w:pPr>
-            <w:r>
-              <w:rPr>
-                <w:rFonts w:ascii="Arial" w:hAnsi="Arial" w:cs="Arial"/>
-              </w:rPr>
-              <w:t>dd/mm/aaaa</w:t>
-            </w:r>
+            <w:proofErr w:type="spellStart"/>
+            <w:r>
+              <w:rPr>
+                <w:rFonts w:ascii="Arial" w:hAnsi="Arial" w:cs="Arial"/>
+              </w:rPr>
+              <w:t>dd</w:t>
+            </w:r>
+            <w:proofErr w:type="spellEnd"/>
+            <w:r>
+              <w:rPr>
+                <w:rFonts w:ascii="Arial" w:hAnsi="Arial" w:cs="Arial"/>
+              </w:rPr>
+              <w:t>/mm/</w:t>
+            </w:r>
+            <w:proofErr w:type="spellStart"/>
+            <w:r>
+              <w:rPr>
+                <w:rFonts w:ascii="Arial" w:hAnsi="Arial" w:cs="Arial"/>
+              </w:rPr>
+              <w:t>aaaa</w:t>
+            </w:r>
+            <w:proofErr w:type="spellEnd"/>
           </w:p>
         </w:tc>
         <w:tc>
@@ -9660,12 +10901,28 @@
                 <w:rFonts w:ascii="Arial" w:hAnsi="Arial" w:cs="Arial"/>
               </w:rPr>
             </w:pPr>
-            <w:r>
-              <w:rPr>
-                <w:rFonts w:ascii="Arial" w:hAnsi="Arial" w:cs="Arial"/>
-              </w:rPr>
-              <w:t>dd/mm/aaaa</w:t>
-            </w:r>
+            <w:proofErr w:type="spellStart"/>
+            <w:r>
+              <w:rPr>
+                <w:rFonts w:ascii="Arial" w:hAnsi="Arial" w:cs="Arial"/>
+              </w:rPr>
+              <w:t>dd</w:t>
+            </w:r>
+            <w:proofErr w:type="spellEnd"/>
+            <w:r>
+              <w:rPr>
+                <w:rFonts w:ascii="Arial" w:hAnsi="Arial" w:cs="Arial"/>
+              </w:rPr>
+              <w:t>/mm/</w:t>
+            </w:r>
+            <w:proofErr w:type="spellStart"/>
+            <w:r>
+              <w:rPr>
+                <w:rFonts w:ascii="Arial" w:hAnsi="Arial" w:cs="Arial"/>
+              </w:rPr>
+              <w:t>aaaa</w:t>
+            </w:r>
+            <w:proofErr w:type="spellEnd"/>
           </w:p>
         </w:tc>
       </w:tr>
@@ -9734,12 +10991,28 @@
                 <w:rFonts w:ascii="Arial" w:hAnsi="Arial" w:cs="Arial"/>
               </w:rPr>
             </w:pPr>
-            <w:r>
-              <w:rPr>
-                <w:rFonts w:ascii="Arial" w:hAnsi="Arial" w:cs="Arial"/>
-              </w:rPr>
-              <w:t>dd/mm/aaaa</w:t>
-            </w:r>
+            <w:proofErr w:type="spellStart"/>
+            <w:r>
+              <w:rPr>
+                <w:rFonts w:ascii="Arial" w:hAnsi="Arial" w:cs="Arial"/>
+              </w:rPr>
+              <w:t>dd</w:t>
+            </w:r>
+            <w:proofErr w:type="spellEnd"/>
+            <w:r>
+              <w:rPr>
+                <w:rFonts w:ascii="Arial" w:hAnsi="Arial" w:cs="Arial"/>
+              </w:rPr>
+              <w:t>/mm/</w:t>
+            </w:r>
+            <w:proofErr w:type="spellStart"/>
+            <w:r>
+              <w:rPr>
+                <w:rFonts w:ascii="Arial" w:hAnsi="Arial" w:cs="Arial"/>
+              </w:rPr>
+              <w:t>aaaa</w:t>
+            </w:r>
+            <w:proofErr w:type="spellEnd"/>
           </w:p>
         </w:tc>
         <w:tc>
@@ -9760,12 +11033,28 @@
                 <w:rFonts w:ascii="Arial" w:hAnsi="Arial" w:cs="Arial"/>
               </w:rPr>
             </w:pPr>
-            <w:r>
-              <w:rPr>
-                <w:rFonts w:ascii="Arial" w:hAnsi="Arial" w:cs="Arial"/>
-              </w:rPr>
-              <w:t>dd/mm/aaaa</w:t>
-            </w:r>
+            <w:proofErr w:type="spellStart"/>
+            <w:r>
+              <w:rPr>
+                <w:rFonts w:ascii="Arial" w:hAnsi="Arial" w:cs="Arial"/>
+              </w:rPr>
+              <w:t>dd</w:t>
+            </w:r>
+            <w:proofErr w:type="spellEnd"/>
+            <w:r>
+              <w:rPr>
+                <w:rFonts w:ascii="Arial" w:hAnsi="Arial" w:cs="Arial"/>
+              </w:rPr>
+              <w:t>/mm/</w:t>
+            </w:r>
+            <w:proofErr w:type="spellStart"/>
+            <w:r>
+              <w:rPr>
+                <w:rFonts w:ascii="Arial" w:hAnsi="Arial" w:cs="Arial"/>
+              </w:rPr>
+              <w:t>aaaa</w:t>
+            </w:r>
+            <w:proofErr w:type="spellEnd"/>
           </w:p>
         </w:tc>
       </w:tr>

</xml_diff>